<commit_message>
Reformulation et ajout de l'intro, materiel utilisé et contrôle du robot
</commit_message>
<xml_diff>
--- a/Rapport/RapportRobot.docx
+++ b/Rapport/RapportRobot.docx
@@ -21,7 +21,7 @@
           <w:lang w:eastAsia="fr-FR"/>
         </w:rPr>
         <w:drawing>
-          <wp:inline distT="0" distB="0" distL="0" distR="0">
+          <wp:inline distT="0" distB="0" distL="0" distR="0" wp14:anchorId="371112D3" wp14:editId="371112D4">
             <wp:extent cx="2857500" cy="2409825"/>
             <wp:effectExtent l="0" t="0" r="0" b="9525"/>
             <wp:docPr id="10" name="Image 10" descr="C:\Users\jerom\Desktop\téléchargement.jpg"/>
@@ -169,13 +169,8 @@
         <w:jc w:val="right"/>
       </w:pPr>
       <w:r>
-        <w:t xml:space="preserve">Fabio </w:t>
-      </w:r>
-      <w:proofErr w:type="spellStart"/>
-      <w:r>
-        <w:t>Cumbo</w:t>
-      </w:r>
-      <w:proofErr w:type="spellEnd"/>
+        <w:t>Fabio Cumbo</w:t>
+      </w:r>
     </w:p>
     <w:p>
       <w:pPr>
@@ -2373,20 +2368,19 @@
       </w:sdtContent>
     </w:sdt>
     <w:p/>
-    <w:p>
+    <w:p/>
+    <w:p/>
+    <w:p>
+      <w:pPr>
+        <w:spacing w:after="160" w:line="259" w:lineRule="auto"/>
+        <w:contextualSpacing w:val="0"/>
+      </w:pPr>
+      <w:r>
+        <w:br w:type="page"/>
+      </w:r>
       <w:bookmarkStart w:id="8" w:name="_GoBack"/>
       <w:bookmarkEnd w:id="8"/>
     </w:p>
-    <w:p/>
-    <w:p>
-      <w:pPr>
-        <w:spacing w:after="160" w:line="259" w:lineRule="auto"/>
-        <w:contextualSpacing w:val="0"/>
-      </w:pPr>
-      <w:r>
-        <w:br w:type="page"/>
-      </w:r>
-    </w:p>
     <w:p>
       <w:pPr>
         <w:pStyle w:val="Titre1"/>
@@ -2394,7 +2388,10 @@
       <w:bookmarkStart w:id="9" w:name="_Toc513119010"/>
       <w:r>
         <w:lastRenderedPageBreak/>
-        <w:t>Présentation générale du projet</w:t>
+        <w:t>Introduction et p</w:t>
+      </w:r>
+      <w:r>
+        <w:t>résentation générale du projet</w:t>
       </w:r>
       <w:bookmarkEnd w:id="9"/>
     </w:p>
@@ -2410,68 +2407,80 @@
       <w:pPr>
         <w:pStyle w:val="Corpsdetexte"/>
         <w:rPr>
-          <w:lang w:eastAsia="fr-FR"/>
-        </w:rPr>
-      </w:pPr>
-      <w:r>
-        <w:rPr>
-          <w:lang w:eastAsia="fr-FR"/>
-        </w:rPr>
-        <w:t>Afin de réaliser notre projet, nous utilisons une base de robot de marque Initio, composée d’un châssis, 4 roues, 2 moteurs pas à pas ainsi que 3 capteurs à ultrason.</w:t>
-      </w:r>
-      <w:r>
-        <w:rPr>
-          <w:lang w:eastAsia="fr-FR"/>
-        </w:rPr>
-        <w:br/>
+          <w:sz w:val="24"/>
+          <w:szCs w:val="24"/>
+          <w:lang w:eastAsia="fr-FR"/>
+        </w:rPr>
+      </w:pPr>
+      <w:r>
+        <w:rPr>
+          <w:sz w:val="24"/>
+          <w:szCs w:val="24"/>
+          <w:lang w:eastAsia="fr-FR"/>
+        </w:rPr>
+        <w:t xml:space="preserve">L’objectif principal de ce projet a été de programmer une voiture afin de lui permettre de réaliser </w:t>
+      </w:r>
+      <w:r>
+        <w:rPr>
+          <w:sz w:val="24"/>
+          <w:szCs w:val="24"/>
+          <w:lang w:eastAsia="fr-FR"/>
+        </w:rPr>
+        <w:t>une cartographie autonome de son environnement.</w:t>
       </w:r>
     </w:p>
     <w:p>
       <w:pPr>
         <w:pStyle w:val="Corpsdetexte"/>
         <w:rPr>
-          <w:lang w:eastAsia="fr-FR"/>
-        </w:rPr>
-      </w:pPr>
-      <w:r>
-        <w:rPr>
-          <w:lang w:eastAsia="fr-FR"/>
-        </w:rPr>
-        <w:t>L’objectif principal est de programme la voiture afin de lui permettre de réaliser une cartographie autonome de son environnement.</w:t>
-      </w:r>
-      <w:r>
-        <w:rPr>
-          <w:lang w:eastAsia="fr-FR"/>
-        </w:rPr>
-        <w:br/>
-        <w:t>Afin de sécuriser les déplacements de la voiture, nous l’avons dotée de 3 capteurs à ultrason, à l’avant et sur les côtés.</w:t>
-      </w:r>
-      <w:r>
-        <w:rPr>
-          <w:lang w:eastAsia="fr-FR"/>
-        </w:rPr>
-        <w:br/>
-      </w:r>
-    </w:p>
-    <w:p>
-      <w:pPr>
-        <w:spacing w:after="160" w:line="259" w:lineRule="auto"/>
-        <w:contextualSpacing w:val="0"/>
-        <w:rPr>
-          <w:lang w:eastAsia="fr-FR"/>
-        </w:rPr>
-      </w:pPr>
-      <w:r>
-        <w:rPr>
-          <w:lang w:eastAsia="fr-FR"/>
-        </w:rPr>
-        <w:br w:type="page"/>
-      </w:r>
+          <w:sz w:val="24"/>
+          <w:szCs w:val="24"/>
+          <w:lang w:eastAsia="fr-FR"/>
+        </w:rPr>
+      </w:pPr>
     </w:p>
     <w:p>
       <w:pPr>
         <w:pStyle w:val="Corpsdetexte"/>
         <w:rPr>
+          <w:sz w:val="24"/>
+          <w:szCs w:val="24"/>
+          <w:lang w:eastAsia="fr-FR"/>
+        </w:rPr>
+      </w:pPr>
+      <w:r>
+        <w:rPr>
+          <w:sz w:val="24"/>
+          <w:szCs w:val="24"/>
+          <w:lang w:eastAsia="fr-FR"/>
+        </w:rPr>
+        <w:t xml:space="preserve">Nous avons été </w:t>
+      </w:r>
+      <w:proofErr w:type="gramStart"/>
+      <w:r>
+        <w:rPr>
+          <w:sz w:val="24"/>
+          <w:szCs w:val="24"/>
+          <w:lang w:eastAsia="fr-FR"/>
+        </w:rPr>
+        <w:t>poussé</w:t>
+      </w:r>
+      <w:proofErr w:type="gramEnd"/>
+      <w:r>
+        <w:rPr>
+          <w:sz w:val="24"/>
+          <w:szCs w:val="24"/>
+          <w:lang w:eastAsia="fr-FR"/>
+        </w:rPr>
+        <w:t xml:space="preserve"> à choisir le robot baliseur pour le côté original du projet et parce que nous avons estimé le sujet intéressant ainsi que le travail de recherche derrière qui pourraient nous apporter de nouvelles notions.</w:t>
+      </w:r>
+    </w:p>
+    <w:p>
+      <w:pPr>
+        <w:pStyle w:val="Corpsdetexte"/>
+        <w:rPr>
+          <w:sz w:val="24"/>
+          <w:szCs w:val="24"/>
           <w:lang w:eastAsia="fr-FR"/>
         </w:rPr>
       </w:pPr>
@@ -2480,6 +2489,118 @@
       <w:pPr>
         <w:pStyle w:val="Titre1"/>
       </w:pPr>
+      <w:r>
+        <w:t>Matériel</w:t>
+      </w:r>
+      <w:r>
+        <w:t xml:space="preserve"> </w:t>
+      </w:r>
+      <w:r>
+        <w:t>utilisé</w:t>
+      </w:r>
+    </w:p>
+    <w:p>
+      <w:pPr>
+        <w:pStyle w:val="Corpsdetexte"/>
+        <w:rPr>
+          <w:lang w:eastAsia="fr-FR"/>
+        </w:rPr>
+      </w:pPr>
+    </w:p>
+    <w:p>
+      <w:pPr>
+        <w:pStyle w:val="Corpsdetexte"/>
+        <w:rPr>
+          <w:sz w:val="24"/>
+          <w:szCs w:val="24"/>
+          <w:lang w:eastAsia="fr-FR"/>
+        </w:rPr>
+      </w:pPr>
+      <w:r>
+        <w:rPr>
+          <w:sz w:val="24"/>
+          <w:szCs w:val="24"/>
+          <w:lang w:eastAsia="fr-FR"/>
+        </w:rPr>
+        <w:t>Pour réaliser cela, nous avons utilisé une base d’un robot de marque Initio composée d’un châssis, 4 roues et 2 moteurs pas à pas.</w:t>
+      </w:r>
+    </w:p>
+    <w:p>
+      <w:pPr>
+        <w:pStyle w:val="Corpsdetexte"/>
+        <w:rPr>
+          <w:sz w:val="24"/>
+          <w:szCs w:val="24"/>
+          <w:lang w:eastAsia="fr-FR"/>
+        </w:rPr>
+      </w:pPr>
+      <w:r>
+        <w:rPr>
+          <w:sz w:val="24"/>
+          <w:szCs w:val="24"/>
+          <w:lang w:eastAsia="fr-FR"/>
+        </w:rPr>
+        <w:t>Nous avons également utilisé 2 capteurs à ultrason pour détecter les obstacles ainsi qu’un Raspberry pi 3B pour programmer le robot.</w:t>
+      </w:r>
+    </w:p>
+    <w:p>
+      <w:pPr>
+        <w:pStyle w:val="Corpsdetexte"/>
+        <w:rPr>
+          <w:sz w:val="24"/>
+          <w:szCs w:val="24"/>
+          <w:lang w:eastAsia="fr-FR"/>
+        </w:rPr>
+      </w:pPr>
+    </w:p>
+    <w:p>
+      <w:pPr>
+        <w:pStyle w:val="Corpsdetexte"/>
+        <w:rPr>
+          <w:sz w:val="24"/>
+          <w:szCs w:val="24"/>
+          <w:lang w:eastAsia="fr-FR"/>
+        </w:rPr>
+      </w:pPr>
+      <w:r>
+        <w:rPr>
+          <w:sz w:val="24"/>
+          <w:szCs w:val="24"/>
+          <w:lang w:eastAsia="fr-FR"/>
+        </w:rPr>
+        <w:t>Afin de sécuriser au mieux son déplacement, nous avons fixé un capteur à ultrason à l’avant du robot et l</w:t>
+      </w:r>
+      <w:r>
+        <w:rPr>
+          <w:sz w:val="24"/>
+          <w:szCs w:val="24"/>
+          <w:lang w:eastAsia="fr-FR"/>
+        </w:rPr>
+        <w:t>’</w:t>
+      </w:r>
+      <w:r>
+        <w:rPr>
+          <w:sz w:val="24"/>
+          <w:szCs w:val="24"/>
+          <w:lang w:eastAsia="fr-FR"/>
+        </w:rPr>
+        <w:t>autre sur le côté gauche.</w:t>
+      </w:r>
+    </w:p>
+    <w:p>
+      <w:pPr>
+        <w:pStyle w:val="Corpsdetexte"/>
+        <w:rPr>
+          <w:sz w:val="24"/>
+          <w:szCs w:val="24"/>
+          <w:lang w:eastAsia="fr-FR"/>
+        </w:rPr>
+      </w:pPr>
+    </w:p>
+    <w:p>
+      <w:pPr>
+        <w:pStyle w:val="Titre1"/>
+      </w:pPr>
       <w:bookmarkStart w:id="10" w:name="_Toc513119011"/>
       <w:r>
         <w:t>Présentation détaillée du capteur à ultrason</w:t>
@@ -2498,11 +2619,15 @@
       <w:pPr>
         <w:pStyle w:val="Corpsdetexte"/>
         <w:rPr>
-          <w:lang w:eastAsia="fr-FR"/>
-        </w:rPr>
-      </w:pPr>
-      <w:r>
-        <w:rPr>
+          <w:sz w:val="24"/>
+          <w:szCs w:val="24"/>
+          <w:lang w:eastAsia="fr-FR"/>
+        </w:rPr>
+      </w:pPr>
+      <w:r>
+        <w:rPr>
+          <w:sz w:val="24"/>
+          <w:szCs w:val="24"/>
           <w:lang w:eastAsia="fr-FR"/>
         </w:rPr>
         <w:t xml:space="preserve">Le capteur à ultrason fonctionne sur base de la vitesse du son. </w:t>
@@ -2512,6 +2637,8 @@
       <w:pPr>
         <w:pStyle w:val="Corpsdetexte"/>
         <w:rPr>
+          <w:sz w:val="24"/>
+          <w:szCs w:val="24"/>
           <w:lang w:eastAsia="fr-FR"/>
         </w:rPr>
       </w:pPr>
@@ -2520,6 +2647,8 @@
       <w:pPr>
         <w:pStyle w:val="Corpsdetexte"/>
         <w:rPr>
+          <w:sz w:val="24"/>
+          <w:szCs w:val="24"/>
           <w:lang w:eastAsia="fr-FR"/>
         </w:rPr>
       </w:pPr>
@@ -2528,15 +2657,19 @@
       <w:pPr>
         <w:pStyle w:val="Corpsdetexte"/>
         <w:rPr>
+          <w:sz w:val="24"/>
+          <w:szCs w:val="24"/>
           <w:lang w:eastAsia="fr-FR"/>
         </w:rPr>
       </w:pPr>
       <w:r>
         <w:rPr>
           <w:noProof/>
+          <w:sz w:val="24"/>
+          <w:szCs w:val="24"/>
         </w:rPr>
         <w:drawing>
-          <wp:inline distT="0" distB="0" distL="0" distR="0">
+          <wp:inline distT="0" distB="0" distL="0" distR="0" wp14:anchorId="371112D5" wp14:editId="371112D6">
             <wp:extent cx="5760720" cy="2529316"/>
             <wp:effectExtent l="0" t="0" r="0" b="4445"/>
             <wp:docPr id="11" name="Image 11" descr="Illustration du signal entrant / sortant d'un capteur HC-SR04"/>
@@ -2589,6 +2722,8 @@
       <w:pPr>
         <w:pStyle w:val="Corpsdetexte"/>
         <w:rPr>
+          <w:sz w:val="24"/>
+          <w:szCs w:val="24"/>
           <w:lang w:eastAsia="fr-FR"/>
         </w:rPr>
       </w:pPr>
@@ -2597,17 +2732,24 @@
       <w:pPr>
         <w:pStyle w:val="Corpsdetexte"/>
         <w:rPr>
-          <w:lang w:eastAsia="fr-FR"/>
-        </w:rPr>
-      </w:pPr>
-      <w:r>
-        <w:rPr>
-          <w:lang w:eastAsia="fr-FR"/>
-        </w:rPr>
+          <w:sz w:val="24"/>
+          <w:szCs w:val="24"/>
+          <w:lang w:eastAsia="fr-FR"/>
+        </w:rPr>
+      </w:pPr>
+      <w:r>
+        <w:rPr>
+          <w:sz w:val="24"/>
+          <w:szCs w:val="24"/>
+          <w:lang w:eastAsia="fr-FR"/>
+        </w:rPr>
+        <w:lastRenderedPageBreak/>
         <w:t xml:space="preserve">La prise d’une mesure se déroule comme suit : </w:t>
       </w:r>
       <w:r>
         <w:rPr>
+          <w:sz w:val="24"/>
+          <w:szCs w:val="24"/>
           <w:lang w:eastAsia="fr-FR"/>
         </w:rPr>
         <w:br/>
@@ -2621,17 +2763,23 @@
           <w:numId w:val="31"/>
         </w:numPr>
         <w:rPr>
-          <w:lang w:eastAsia="fr-FR"/>
-        </w:rPr>
-      </w:pPr>
-      <w:r>
-        <w:rPr>
+          <w:sz w:val="24"/>
+          <w:szCs w:val="24"/>
+          <w:lang w:eastAsia="fr-FR"/>
+        </w:rPr>
+      </w:pPr>
+      <w:r>
+        <w:rPr>
+          <w:sz w:val="24"/>
+          <w:szCs w:val="24"/>
           <w:lang w:eastAsia="fr-FR"/>
         </w:rPr>
         <w:t>On envoie une impulsion HIGH durant 10 µs sur la broche Trigger</w:t>
       </w:r>
       <w:r>
         <w:rPr>
+          <w:sz w:val="24"/>
+          <w:szCs w:val="24"/>
           <w:lang w:eastAsia="fr-FR"/>
         </w:rPr>
         <w:t xml:space="preserve"> (pin nommé « </w:t>
@@ -2639,6 +2787,8 @@
       <w:proofErr w:type="spellStart"/>
       <w:r>
         <w:rPr>
+          <w:sz w:val="24"/>
+          <w:szCs w:val="24"/>
           <w:lang w:eastAsia="fr-FR"/>
         </w:rPr>
         <w:t>Trig</w:t>
@@ -2646,12 +2796,16 @@
       <w:proofErr w:type="spellEnd"/>
       <w:r>
         <w:rPr>
+          <w:sz w:val="24"/>
+          <w:szCs w:val="24"/>
           <w:lang w:eastAsia="fr-FR"/>
         </w:rPr>
         <w:t> »)</w:t>
       </w:r>
       <w:r>
         <w:rPr>
+          <w:sz w:val="24"/>
+          <w:szCs w:val="24"/>
           <w:lang w:eastAsia="fr-FR"/>
         </w:rPr>
         <w:t xml:space="preserve"> du capteur</w:t>
@@ -2665,11 +2819,15 @@
           <w:numId w:val="31"/>
         </w:numPr>
         <w:rPr>
-          <w:lang w:eastAsia="fr-FR"/>
-        </w:rPr>
-      </w:pPr>
-      <w:r>
-        <w:rPr>
+          <w:sz w:val="24"/>
+          <w:szCs w:val="24"/>
+          <w:lang w:eastAsia="fr-FR"/>
+        </w:rPr>
+      </w:pPr>
+      <w:r>
+        <w:rPr>
+          <w:sz w:val="24"/>
+          <w:szCs w:val="24"/>
           <w:lang w:eastAsia="fr-FR"/>
         </w:rPr>
         <w:t>Le capteur répond à l’impulsion, par l’envoie d’une série de 8 impulsions ultrasonique (40KHz), inaudible pour l’être humain.</w:t>
@@ -2683,11 +2841,15 @@
           <w:numId w:val="31"/>
         </w:numPr>
         <w:rPr>
-          <w:lang w:eastAsia="fr-FR"/>
-        </w:rPr>
-      </w:pPr>
-      <w:r>
-        <w:rPr>
+          <w:sz w:val="24"/>
+          <w:szCs w:val="24"/>
+          <w:lang w:eastAsia="fr-FR"/>
+        </w:rPr>
+      </w:pPr>
+      <w:r>
+        <w:rPr>
+          <w:sz w:val="24"/>
+          <w:szCs w:val="24"/>
           <w:lang w:eastAsia="fr-FR"/>
         </w:rPr>
         <w:t>A l’impact d’un objet, l’ultrason retourne en sens inverse. Cela signifie que lors d’un impact face à la source, l’onde est renvoyée en direction du capteur</w:t>
@@ -2701,11 +2863,15 @@
           <w:numId w:val="31"/>
         </w:numPr>
         <w:rPr>
-          <w:lang w:eastAsia="fr-FR"/>
-        </w:rPr>
-      </w:pPr>
-      <w:r>
-        <w:rPr>
+          <w:sz w:val="24"/>
+          <w:szCs w:val="24"/>
+          <w:lang w:eastAsia="fr-FR"/>
+        </w:rPr>
+      </w:pPr>
+      <w:r>
+        <w:rPr>
+          <w:sz w:val="24"/>
+          <w:szCs w:val="24"/>
           <w:lang w:eastAsia="fr-FR"/>
         </w:rPr>
         <w:t>Lors de la réception de l’écho, le capteur clôture.</w:t>
@@ -2716,11 +2882,15 @@
         <w:pStyle w:val="Corpsdetexte"/>
         <w:ind w:left="360"/>
         <w:rPr>
-          <w:lang w:eastAsia="fr-FR"/>
-        </w:rPr>
-      </w:pPr>
-      <w:r>
-        <w:rPr>
+          <w:sz w:val="24"/>
+          <w:szCs w:val="24"/>
+          <w:lang w:eastAsia="fr-FR"/>
+        </w:rPr>
+      </w:pPr>
+      <w:r>
+        <w:rPr>
+          <w:sz w:val="24"/>
+          <w:szCs w:val="24"/>
           <w:lang w:eastAsia="fr-FR"/>
         </w:rPr>
         <w:br/>
@@ -2729,6 +2899,8 @@
       <w:proofErr w:type="spellStart"/>
       <w:r>
         <w:rPr>
+          <w:sz w:val="24"/>
+          <w:szCs w:val="24"/>
           <w:lang w:eastAsia="fr-FR"/>
         </w:rPr>
         <w:t>echo</w:t>
@@ -2736,12 +2908,16 @@
       <w:proofErr w:type="spellEnd"/>
       <w:r>
         <w:rPr>
+          <w:sz w:val="24"/>
+          <w:szCs w:val="24"/>
           <w:lang w:eastAsia="fr-FR"/>
         </w:rPr>
         <w:t> ») reste sur HIGH durant les étapes 3 et 4.</w:t>
       </w:r>
       <w:r>
         <w:rPr>
+          <w:sz w:val="24"/>
+          <w:szCs w:val="24"/>
           <w:lang w:eastAsia="fr-FR"/>
         </w:rPr>
         <w:t xml:space="preserve"> </w:t>
@@ -2750,15 +2926,28 @@
     <w:p>
       <w:pPr>
         <w:pStyle w:val="Corpsdetexte"/>
-        <w:rPr>
-          <w:lang w:eastAsia="fr-FR"/>
-        </w:rPr>
-      </w:pPr>
+        <w:ind w:left="360"/>
+        <w:rPr>
+          <w:sz w:val="24"/>
+          <w:szCs w:val="24"/>
+          <w:lang w:eastAsia="fr-FR"/>
+        </w:rPr>
+      </w:pPr>
+    </w:p>
+    <w:p>
+      <w:pPr>
+        <w:pStyle w:val="Titre1"/>
+      </w:pPr>
+      <w:r>
+        <w:t>Contrôle du robot</w:t>
+      </w:r>
     </w:p>
     <w:p>
       <w:pPr>
         <w:pStyle w:val="Corpsdetexte"/>
         <w:rPr>
+          <w:sz w:val="24"/>
+          <w:szCs w:val="24"/>
           <w:lang w:eastAsia="fr-FR"/>
         </w:rPr>
       </w:pPr>
@@ -2767,22 +2956,44 @@
       <w:pPr>
         <w:pStyle w:val="Corpsdetexte"/>
         <w:rPr>
-          <w:lang w:eastAsia="fr-FR"/>
-        </w:rPr>
-      </w:pPr>
+          <w:sz w:val="24"/>
+          <w:szCs w:val="24"/>
+          <w:lang w:eastAsia="fr-FR"/>
+        </w:rPr>
+      </w:pPr>
+      <w:r>
+        <w:rPr>
+          <w:sz w:val="24"/>
+          <w:szCs w:val="24"/>
+          <w:lang w:eastAsia="fr-FR"/>
+        </w:rPr>
+        <w:t>Pour tirer parti au mieux du Raspberry pi 3 et pour le côté innovation du projet, nous avons décidé de développer un site web permettant principalement d’avoir une interface pour démarrer le robot pour cartographier une pièce et l’afficher en retour.</w:t>
+      </w:r>
     </w:p>
     <w:p>
       <w:pPr>
         <w:pStyle w:val="Corpsdetexte"/>
         <w:rPr>
-          <w:lang w:eastAsia="fr-FR"/>
-        </w:rPr>
-      </w:pPr>
+          <w:sz w:val="24"/>
+          <w:szCs w:val="24"/>
+          <w:lang w:eastAsia="fr-FR"/>
+        </w:rPr>
+      </w:pPr>
+      <w:r>
+        <w:rPr>
+          <w:sz w:val="24"/>
+          <w:szCs w:val="24"/>
+          <w:lang w:eastAsia="fr-FR"/>
+        </w:rPr>
+        <w:t>Nous avons donc dû installer un serveur Apache 2 sur le Raspberry pi 3 permettant de répondre aux requêtes envoyées, et nous avons également installé MySQL et PHP sur le Raspberry pi 3</w:t>
+      </w:r>
     </w:p>
     <w:p>
       <w:pPr>
         <w:pStyle w:val="Corpsdetexte"/>
         <w:rPr>
+          <w:sz w:val="24"/>
+          <w:szCs w:val="24"/>
           <w:lang w:eastAsia="fr-FR"/>
         </w:rPr>
       </w:pPr>
@@ -2791,14 +3002,70 @@
       <w:pPr>
         <w:pStyle w:val="Corpsdetexte"/>
         <w:rPr>
-          <w:lang w:eastAsia="fr-FR"/>
-        </w:rPr>
-      </w:pPr>
+          <w:sz w:val="24"/>
+          <w:szCs w:val="24"/>
+          <w:lang w:eastAsia="fr-FR"/>
+        </w:rPr>
+      </w:pPr>
+      <w:r>
+        <w:rPr>
+          <w:sz w:val="24"/>
+          <w:szCs w:val="24"/>
+          <w:lang w:eastAsia="fr-FR"/>
+        </w:rPr>
+        <w:t>Un minimum de sécurité sur le site web a été implémenté afin d’éviter que n’importe qui puisse démarrer une cartographie. Une interface de connexion a donc été mise en œuvre. Pour stocker les comptes utilisateurs et se connecter, nous avons ajouté une table appropriée à notre base de données.</w:t>
+      </w:r>
     </w:p>
     <w:p>
       <w:pPr>
         <w:pStyle w:val="Corpsdetexte"/>
         <w:rPr>
+          <w:sz w:val="24"/>
+          <w:szCs w:val="24"/>
+          <w:lang w:eastAsia="fr-FR"/>
+        </w:rPr>
+      </w:pPr>
+    </w:p>
+    <w:p>
+      <w:pPr>
+        <w:pStyle w:val="Corpsdetexte"/>
+        <w:rPr>
+          <w:sz w:val="24"/>
+          <w:szCs w:val="24"/>
+          <w:lang w:eastAsia="fr-FR"/>
+        </w:rPr>
+      </w:pPr>
+      <w:r>
+        <w:rPr>
+          <w:sz w:val="24"/>
+          <w:szCs w:val="24"/>
+          <w:lang w:eastAsia="fr-FR"/>
+        </w:rPr>
+        <w:t>Afin d’apporter un intérêt supplémentaire au site web, nous avons également créée une autre table pour stocker l’utilisateur, la pièce indiquée et sa cartographie.</w:t>
+      </w:r>
+    </w:p>
+    <w:p>
+      <w:pPr>
+        <w:pStyle w:val="Corpsdetexte"/>
+        <w:rPr>
+          <w:sz w:val="24"/>
+          <w:szCs w:val="24"/>
+          <w:lang w:eastAsia="fr-FR"/>
+        </w:rPr>
+      </w:pPr>
+      <w:r>
+        <w:rPr>
+          <w:sz w:val="24"/>
+          <w:szCs w:val="24"/>
+          <w:lang w:eastAsia="fr-FR"/>
+        </w:rPr>
+        <w:t>Chaque utilisateur peut donc visualiser son historique de cartographie effectué.</w:t>
+      </w:r>
+    </w:p>
+    <w:p>
+      <w:pPr>
+        <w:pStyle w:val="Corpsdetexte"/>
+        <w:rPr>
           <w:lang w:eastAsia="fr-FR"/>
         </w:rPr>
       </w:pPr>
@@ -2809,10 +3076,230 @@
       </w:pPr>
       <w:bookmarkStart w:id="11" w:name="_Toc513119012"/>
       <w:r>
+        <w:t>Choix de l’IDE</w:t>
+      </w:r>
+      <w:bookmarkEnd w:id="11"/>
+    </w:p>
+    <w:p>
+      <w:pPr>
+        <w:pStyle w:val="Corpsdetexte"/>
+        <w:rPr>
+          <w:lang w:eastAsia="fr-FR"/>
+        </w:rPr>
+      </w:pPr>
+    </w:p>
+    <w:p>
+      <w:pPr>
+        <w:pStyle w:val="Corpsdetexte"/>
+        <w:rPr>
+          <w:sz w:val="24"/>
+          <w:szCs w:val="24"/>
+          <w:lang w:eastAsia="fr-FR"/>
+        </w:rPr>
+      </w:pPr>
+      <w:r>
+        <w:rPr>
+          <w:sz w:val="24"/>
+          <w:szCs w:val="24"/>
+          <w:lang w:eastAsia="fr-FR"/>
+        </w:rPr>
+        <w:t>Notre choix d’IDE</w:t>
+      </w:r>
+      <w:r>
+        <w:rPr>
+          <w:sz w:val="24"/>
+          <w:szCs w:val="24"/>
+          <w:lang w:eastAsia="fr-FR"/>
+        </w:rPr>
+        <w:t xml:space="preserve"> </w:t>
+      </w:r>
+      <w:r>
+        <w:rPr>
+          <w:sz w:val="24"/>
+          <w:szCs w:val="24"/>
+          <w:lang w:eastAsia="fr-FR"/>
+        </w:rPr>
+        <w:t>s’est porté</w:t>
+      </w:r>
+      <w:r>
+        <w:rPr>
+          <w:sz w:val="24"/>
+          <w:szCs w:val="24"/>
+          <w:lang w:eastAsia="fr-FR"/>
+        </w:rPr>
+        <w:t xml:space="preserve"> </w:t>
+      </w:r>
+      <w:r>
+        <w:rPr>
+          <w:sz w:val="24"/>
+          <w:szCs w:val="24"/>
+          <w:lang w:eastAsia="fr-FR"/>
+        </w:rPr>
+        <w:t xml:space="preserve">sur </w:t>
+      </w:r>
+      <w:proofErr w:type="spellStart"/>
+      <w:r>
+        <w:rPr>
+          <w:sz w:val="24"/>
+          <w:szCs w:val="24"/>
+          <w:lang w:eastAsia="fr-FR"/>
+        </w:rPr>
+        <w:t>Geany</w:t>
+      </w:r>
+      <w:proofErr w:type="spellEnd"/>
+      <w:r>
+        <w:rPr>
+          <w:sz w:val="24"/>
+          <w:szCs w:val="24"/>
+          <w:lang w:eastAsia="fr-FR"/>
+        </w:rPr>
+        <w:t>.</w:t>
+      </w:r>
+      <w:r>
+        <w:rPr>
+          <w:sz w:val="24"/>
+          <w:szCs w:val="24"/>
+          <w:lang w:eastAsia="fr-FR"/>
+        </w:rPr>
+        <w:br/>
+      </w:r>
+      <w:r>
+        <w:rPr>
+          <w:sz w:val="24"/>
+          <w:szCs w:val="24"/>
+          <w:lang w:eastAsia="fr-FR"/>
+        </w:rPr>
+        <w:t>En effet, c</w:t>
+      </w:r>
+      <w:r>
+        <w:rPr>
+          <w:sz w:val="24"/>
+          <w:szCs w:val="24"/>
+          <w:lang w:eastAsia="fr-FR"/>
+        </w:rPr>
+        <w:t>elui-ci étant léger et équipé d’un interpréteur intégré</w:t>
+      </w:r>
+      <w:r>
+        <w:rPr>
+          <w:sz w:val="24"/>
+          <w:szCs w:val="24"/>
+          <w:lang w:eastAsia="fr-FR"/>
+        </w:rPr>
+        <w:t>,</w:t>
+      </w:r>
+      <w:r>
+        <w:rPr>
+          <w:sz w:val="24"/>
+          <w:szCs w:val="24"/>
+          <w:lang w:eastAsia="fr-FR"/>
+        </w:rPr>
+        <w:t xml:space="preserve"> il inclut les fonctionnalités élémentaires pour la réalisation de notre projet</w:t>
+      </w:r>
+      <w:r>
+        <w:rPr>
+          <w:sz w:val="24"/>
+          <w:szCs w:val="24"/>
+          <w:lang w:eastAsia="fr-FR"/>
+        </w:rPr>
+        <w:t xml:space="preserve">. De plus il est multi-plateforme et supporte </w:t>
+      </w:r>
+      <w:r>
+        <w:rPr>
+          <w:sz w:val="24"/>
+          <w:szCs w:val="24"/>
+          <w:lang w:eastAsia="fr-FR"/>
+        </w:rPr>
+        <w:t>les langages que nous avions dû utiliser, c’est-à-dire Python, HTML, CSS et PHP.</w:t>
+      </w:r>
+    </w:p>
+    <w:p>
+      <w:pPr>
+        <w:pStyle w:val="Corpsdetexte"/>
+        <w:rPr>
+          <w:sz w:val="24"/>
+          <w:szCs w:val="24"/>
+          <w:lang w:eastAsia="fr-FR"/>
+        </w:rPr>
+      </w:pPr>
+      <w:r>
+        <w:rPr>
+          <w:sz w:val="24"/>
+          <w:szCs w:val="24"/>
+          <w:lang w:eastAsia="fr-FR"/>
+        </w:rPr>
         <w:lastRenderedPageBreak/>
-        <w:t>Choix de l’IDE</w:t>
-      </w:r>
-      <w:bookmarkEnd w:id="11"/>
+        <w:t xml:space="preserve"> </w:t>
+      </w:r>
+      <w:r>
+        <w:rPr>
+          <w:sz w:val="24"/>
+          <w:szCs w:val="24"/>
+          <w:lang w:eastAsia="fr-FR"/>
+        </w:rPr>
+        <w:t>I</w:t>
+      </w:r>
+      <w:r>
+        <w:rPr>
+          <w:sz w:val="24"/>
+          <w:szCs w:val="24"/>
+          <w:lang w:eastAsia="fr-FR"/>
+        </w:rPr>
+        <w:t>l répond</w:t>
+      </w:r>
+      <w:r>
+        <w:rPr>
+          <w:sz w:val="24"/>
+          <w:szCs w:val="24"/>
+          <w:lang w:eastAsia="fr-FR"/>
+        </w:rPr>
+        <w:t>ait</w:t>
+      </w:r>
+      <w:r>
+        <w:rPr>
+          <w:sz w:val="24"/>
+          <w:szCs w:val="24"/>
+          <w:lang w:eastAsia="fr-FR"/>
+        </w:rPr>
+        <w:t xml:space="preserve"> donc à nos exigences.</w:t>
+      </w:r>
+      <w:r>
+        <w:rPr>
+          <w:sz w:val="24"/>
+          <w:szCs w:val="24"/>
+          <w:lang w:eastAsia="fr-FR"/>
+        </w:rPr>
+        <w:br/>
+      </w:r>
+    </w:p>
+    <w:p>
+      <w:pPr>
+        <w:pStyle w:val="Titre1"/>
+      </w:pPr>
+      <w:bookmarkStart w:id="12" w:name="_Toc513119013"/>
+      <w:r>
+        <w:t>Algorithme de programmation</w:t>
+      </w:r>
+      <w:bookmarkEnd w:id="12"/>
+    </w:p>
+    <w:p>
+      <w:pPr>
+        <w:pStyle w:val="Titre2"/>
+        <w:rPr>
+          <w:i w:val="0"/>
+        </w:rPr>
+      </w:pPr>
+      <w:r>
+        <w:rPr>
+          <w:i w:val="0"/>
+        </w:rPr>
+        <w:t xml:space="preserve">Programmation </w:t>
+      </w:r>
+      <w:r>
+        <w:rPr>
+          <w:i w:val="0"/>
+        </w:rPr>
+        <w:t>du robot</w:t>
+      </w:r>
     </w:p>
     <w:p>
       <w:pPr>
@@ -2824,127 +3311,151 @@
     </w:p>
     <w:p>
       <w:pPr>
+        <w:pStyle w:val="Titre2"/>
+        <w:rPr>
+          <w:i w:val="0"/>
+        </w:rPr>
+      </w:pPr>
+      <w:r>
+        <w:rPr>
+          <w:i w:val="0"/>
+        </w:rPr>
+        <w:t>Développement du site web</w:t>
+      </w:r>
+    </w:p>
+    <w:p>
+      <w:pPr>
         <w:pStyle w:val="Corpsdetexte"/>
-        <w:rPr>
-          <w:lang w:eastAsia="fr-FR"/>
-        </w:rPr>
-      </w:pPr>
-      <w:r>
-        <w:rPr>
-          <w:lang w:eastAsia="fr-FR"/>
-        </w:rPr>
-        <w:t xml:space="preserve">Notre choix d’IDE, s’est porté, comme beaucoup, sur </w:t>
-      </w:r>
-      <w:proofErr w:type="spellStart"/>
-      <w:r>
-        <w:rPr>
-          <w:lang w:eastAsia="fr-FR"/>
-        </w:rPr>
-        <w:t>Geany</w:t>
-      </w:r>
-      <w:proofErr w:type="spellEnd"/>
-      <w:r>
-        <w:rPr>
-          <w:lang w:eastAsia="fr-FR"/>
-        </w:rPr>
-        <w:t>.</w:t>
-      </w:r>
-      <w:r>
-        <w:rPr>
+        <w:ind w:left="360"/>
+        <w:rPr>
+          <w:lang w:eastAsia="fr-FR"/>
+        </w:rPr>
+      </w:pPr>
+    </w:p>
+    <w:p>
+      <w:pPr>
+        <w:pStyle w:val="Corpsdetexte"/>
+        <w:rPr>
+          <w:lang w:eastAsia="fr-FR"/>
+        </w:rPr>
+      </w:pPr>
+    </w:p>
+    <w:p>
+      <w:pPr>
+        <w:pStyle w:val="Titre1"/>
+      </w:pPr>
+      <w:bookmarkStart w:id="13" w:name="_Toc513119014"/>
+      <w:r>
+        <w:t>Problèmes rencontrés</w:t>
+      </w:r>
+      <w:bookmarkEnd w:id="13"/>
+    </w:p>
+    <w:p>
+      <w:pPr>
+        <w:pStyle w:val="Corpsdetexte"/>
+        <w:rPr>
+          <w:lang w:eastAsia="fr-FR"/>
+        </w:rPr>
+      </w:pPr>
+    </w:p>
+    <w:p>
+      <w:pPr>
+        <w:pStyle w:val="Corpsdetexte"/>
+        <w:rPr>
+          <w:sz w:val="24"/>
+          <w:szCs w:val="24"/>
+          <w:lang w:eastAsia="fr-FR"/>
+        </w:rPr>
+      </w:pPr>
+      <w:r>
+        <w:rPr>
+          <w:sz w:val="24"/>
+          <w:szCs w:val="24"/>
+          <w:lang w:eastAsia="fr-FR"/>
+        </w:rPr>
+        <w:t xml:space="preserve">Le premier problème auquel nous avons été </w:t>
+      </w:r>
+      <w:r>
+        <w:rPr>
+          <w:sz w:val="24"/>
+          <w:szCs w:val="24"/>
+          <w:lang w:eastAsia="fr-FR"/>
+        </w:rPr>
+        <w:t>confrontés</w:t>
+      </w:r>
+      <w:r>
+        <w:rPr>
+          <w:sz w:val="24"/>
+          <w:szCs w:val="24"/>
+          <w:lang w:eastAsia="fr-FR"/>
+        </w:rPr>
+        <w:t xml:space="preserve"> </w:t>
+      </w:r>
+      <w:r>
+        <w:rPr>
+          <w:sz w:val="24"/>
+          <w:szCs w:val="24"/>
+          <w:lang w:eastAsia="fr-FR"/>
+        </w:rPr>
+        <w:t>a été</w:t>
+      </w:r>
+      <w:r>
+        <w:rPr>
+          <w:sz w:val="24"/>
+          <w:szCs w:val="24"/>
+          <w:lang w:eastAsia="fr-FR"/>
+        </w:rPr>
+        <w:t xml:space="preserve"> l</w:t>
+      </w:r>
+      <w:r>
+        <w:rPr>
+          <w:sz w:val="24"/>
+          <w:szCs w:val="24"/>
+          <w:lang w:eastAsia="fr-FR"/>
+        </w:rPr>
+        <w:t>e branchement et la fixation</w:t>
+      </w:r>
+      <w:r>
+        <w:rPr>
+          <w:sz w:val="24"/>
+          <w:szCs w:val="24"/>
+          <w:lang w:eastAsia="fr-FR"/>
+        </w:rPr>
+        <w:t xml:space="preserve"> des capteurs à ultrason.</w:t>
+      </w:r>
+      <w:r>
+        <w:rPr>
+          <w:sz w:val="24"/>
+          <w:szCs w:val="24"/>
           <w:lang w:eastAsia="fr-FR"/>
         </w:rPr>
         <w:br/>
-      </w:r>
-      <w:r>
-        <w:rPr>
-          <w:lang w:eastAsia="fr-FR"/>
-        </w:rPr>
-        <w:t>Celui-ci étant léger et équipé d’un interpréteur intégré.</w:t>
-      </w:r>
-      <w:r>
-        <w:rPr>
+        <w:t xml:space="preserve">Nous avons dû réutiliser les fixations du toit afin de pouvoir </w:t>
+      </w:r>
+      <w:r>
+        <w:rPr>
+          <w:sz w:val="24"/>
+          <w:szCs w:val="24"/>
+          <w:lang w:eastAsia="fr-FR"/>
+        </w:rPr>
+        <w:t>poser</w:t>
+      </w:r>
+      <w:r>
+        <w:rPr>
+          <w:sz w:val="24"/>
+          <w:szCs w:val="24"/>
+          <w:lang w:eastAsia="fr-FR"/>
+        </w:rPr>
+        <w:t xml:space="preserve"> les capteurs latéraux.</w:t>
+      </w:r>
+      <w:r>
+        <w:rPr>
+          <w:sz w:val="24"/>
+          <w:szCs w:val="24"/>
           <w:lang w:eastAsia="fr-FR"/>
         </w:rPr>
         <w:br/>
-        <w:t>Il répond à nos exigences, car il inclut les fonctionnalités élémentaires pour la réalisation de notre projet.</w:t>
-      </w:r>
-      <w:r>
-        <w:rPr>
-          <w:lang w:eastAsia="fr-FR"/>
-        </w:rPr>
-        <w:br/>
-      </w:r>
-    </w:p>
-    <w:p>
-      <w:pPr>
-        <w:pStyle w:val="Titre1"/>
-      </w:pPr>
-      <w:bookmarkStart w:id="12" w:name="_Toc513119013"/>
-      <w:r>
-        <w:t>Algorithme de programmation</w:t>
-      </w:r>
-      <w:bookmarkEnd w:id="12"/>
-    </w:p>
-    <w:p>
-      <w:pPr>
-        <w:pStyle w:val="Corpsdetexte"/>
-        <w:rPr>
-          <w:lang w:eastAsia="fr-FR"/>
-        </w:rPr>
-      </w:pPr>
-    </w:p>
-    <w:p>
-      <w:pPr>
-        <w:pStyle w:val="Titre1"/>
-      </w:pPr>
-      <w:bookmarkStart w:id="13" w:name="_Toc513119014"/>
-      <w:r>
-        <w:t>Problèmes rencontrés</w:t>
-      </w:r>
-      <w:bookmarkEnd w:id="13"/>
-    </w:p>
-    <w:p>
-      <w:pPr>
-        <w:pStyle w:val="Corpsdetexte"/>
-        <w:rPr>
-          <w:lang w:eastAsia="fr-FR"/>
-        </w:rPr>
-      </w:pPr>
-    </w:p>
-    <w:p>
-      <w:pPr>
-        <w:pStyle w:val="Corpsdetexte"/>
-        <w:rPr>
-          <w:lang w:eastAsia="fr-FR"/>
-        </w:rPr>
-      </w:pPr>
-      <w:r>
-        <w:rPr>
-          <w:lang w:eastAsia="fr-FR"/>
-        </w:rPr>
-        <w:t>Le premier problème auquel nous avons été confrontés et la fixation des capteurs à ultrason.</w:t>
-      </w:r>
-      <w:r>
-        <w:rPr>
-          <w:lang w:eastAsia="fr-FR"/>
-        </w:rPr>
-        <w:br/>
-        <w:t>Nous avons dû réutiliser les fixations du toit afin de pouvoir fixer les capteurs latéraux.</w:t>
-      </w:r>
-      <w:r>
-        <w:rPr>
-          <w:lang w:eastAsia="fr-FR"/>
-        </w:rPr>
-        <w:br/>
-      </w:r>
-    </w:p>
-    <w:p>
-      <w:pPr>
-        <w:pStyle w:val="Corpsdetexte"/>
-        <w:rPr>
-          <w:lang w:eastAsia="fr-FR"/>
-        </w:rPr>
-      </w:pPr>
+      </w:r>
     </w:p>
     <w:p>
       <w:pPr>
@@ -3078,7 +3589,7 @@
             <w:lang w:eastAsia="fr-FR"/>
           </w:rPr>
           <w:drawing>
-            <wp:anchor distT="0" distB="0" distL="114300" distR="114300" simplePos="0" relativeHeight="251665408" behindDoc="0" locked="0" layoutInCell="1" allowOverlap="1" wp14:anchorId="13EED3ED" wp14:editId="4C44ECE2">
+            <wp:anchor distT="0" distB="0" distL="114300" distR="114300" simplePos="0" relativeHeight="251665408" behindDoc="0" locked="0" layoutInCell="1" allowOverlap="1" wp14:anchorId="371112E8" wp14:editId="371112E9">
               <wp:simplePos x="0" y="0"/>
               <wp:positionH relativeFrom="column">
                 <wp:posOffset>-419100</wp:posOffset>
@@ -3135,7 +3646,7 @@
             <w:lang w:eastAsia="fr-FR"/>
           </w:rPr>
           <w:drawing>
-            <wp:anchor distT="0" distB="0" distL="114300" distR="114300" simplePos="0" relativeHeight="251664384" behindDoc="0" locked="0" layoutInCell="1" allowOverlap="1" wp14:anchorId="289EE362" wp14:editId="7285E58A">
+            <wp:anchor distT="0" distB="0" distL="114300" distR="114300" simplePos="0" relativeHeight="251664384" behindDoc="0" locked="0" layoutInCell="1" allowOverlap="1" wp14:anchorId="371112EA" wp14:editId="371112EB">
               <wp:simplePos x="0" y="0"/>
               <wp:positionH relativeFrom="column">
                 <wp:posOffset>-209550</wp:posOffset>
@@ -3227,7 +3738,7 @@
         <w:lang w:eastAsia="fr-FR"/>
       </w:rPr>
       <w:drawing>
-        <wp:anchor distT="0" distB="0" distL="114300" distR="114300" simplePos="0" relativeHeight="251667456" behindDoc="0" locked="0" layoutInCell="1" allowOverlap="1" wp14:anchorId="00148AD1" wp14:editId="2F1E138C">
+        <wp:anchor distT="0" distB="0" distL="114300" distR="114300" simplePos="0" relativeHeight="251667456" behindDoc="0" locked="0" layoutInCell="1" allowOverlap="1" wp14:anchorId="371112EE" wp14:editId="371112EF">
           <wp:simplePos x="0" y="0"/>
           <wp:positionH relativeFrom="column">
             <wp:posOffset>-333375</wp:posOffset>
@@ -3284,7 +3795,7 @@
         <w:lang w:eastAsia="fr-FR"/>
       </w:rPr>
       <w:drawing>
-        <wp:anchor distT="0" distB="0" distL="114300" distR="114300" simplePos="0" relativeHeight="251668480" behindDoc="0" locked="0" layoutInCell="1" allowOverlap="1" wp14:anchorId="598DF85B" wp14:editId="367D9B58">
+        <wp:anchor distT="0" distB="0" distL="114300" distR="114300" simplePos="0" relativeHeight="251668480" behindDoc="0" locked="0" layoutInCell="1" allowOverlap="1" wp14:anchorId="371112F0" wp14:editId="371112F1">
           <wp:simplePos x="0" y="0"/>
           <wp:positionH relativeFrom="column">
             <wp:posOffset>-542925</wp:posOffset>
@@ -3415,7 +3926,7 @@
               <w:lang w:eastAsia="fr-FR"/>
             </w:rPr>
             <w:drawing>
-              <wp:inline distT="0" distB="0" distL="0" distR="0" wp14:anchorId="53871FE5" wp14:editId="01DF80B1">
+              <wp:inline distT="0" distB="0" distL="0" distR="0" wp14:anchorId="371112E6" wp14:editId="371112E7">
                 <wp:extent cx="1276896" cy="657225"/>
                 <wp:effectExtent l="0" t="0" r="0" b="0"/>
                 <wp:docPr id="8" name="Image 1" descr="Logo ISIMS.jpg"/>
@@ -3491,7 +4002,7 @@
         <w:lang w:eastAsia="fr-FR"/>
       </w:rPr>
       <w:drawing>
-        <wp:anchor distT="0" distB="0" distL="114300" distR="114300" simplePos="0" relativeHeight="251662336" behindDoc="0" locked="0" layoutInCell="1" allowOverlap="1" wp14:anchorId="4274CD86" wp14:editId="15FD6E1E">
+        <wp:anchor distT="0" distB="0" distL="114300" distR="114300" simplePos="0" relativeHeight="251662336" behindDoc="0" locked="0" layoutInCell="1" allowOverlap="1" wp14:anchorId="371112EC" wp14:editId="371112ED">
           <wp:simplePos x="0" y="0"/>
           <wp:positionH relativeFrom="column">
             <wp:posOffset>-19050</wp:posOffset>
@@ -5672,7 +6183,6 @@
     <w:basedOn w:val="Normal"/>
     <w:link w:val="CorpsdetexteCar"/>
     <w:uiPriority w:val="99"/>
-    <w:semiHidden/>
     <w:unhideWhenUsed/>
     <w:rsid w:val="00DF74ED"/>
     <w:pPr>
@@ -5684,7 +6194,6 @@
     <w:basedOn w:val="Policepardfaut"/>
     <w:link w:val="Corpsdetexte"/>
     <w:uiPriority w:val="99"/>
-    <w:semiHidden/>
     <w:rsid w:val="00DF74ED"/>
   </w:style>
   <w:style w:type="paragraph" w:customStyle="1" w:styleId="TitreChapitre">
@@ -6175,7 +6684,7 @@
 </file>
 
 <file path=customXml/itemProps1.xml><?xml version="1.0" encoding="utf-8"?>
-<ds:datastoreItem xmlns:ds="http://schemas.openxmlformats.org/officeDocument/2006/customXml" ds:itemID="{1FEF5268-D29E-4470-872C-868BDB86C8FD}">
+<ds:datastoreItem xmlns:ds="http://schemas.openxmlformats.org/officeDocument/2006/customXml" ds:itemID="{BAF88FA6-2A84-4731-9BF8-D766E9441CAB}">
   <ds:schemaRefs>
     <ds:schemaRef ds:uri="http://schemas.openxmlformats.org/officeDocument/2006/bibliography"/>
   </ds:schemaRefs>

</xml_diff>

<commit_message>
Ajout d'une photo du robot et de 2 photos de l'interface du site WEB
</commit_message>
<xml_diff>
--- a/Rapport/RapportRobot.docx
+++ b/Rapport/RapportRobot.docx
@@ -2378,14 +2378,12 @@
       <w:r>
         <w:br w:type="page"/>
       </w:r>
-      <w:bookmarkStart w:id="8" w:name="_GoBack"/>
-      <w:bookmarkEnd w:id="8"/>
     </w:p>
     <w:p>
       <w:pPr>
         <w:pStyle w:val="Titre1"/>
       </w:pPr>
-      <w:bookmarkStart w:id="9" w:name="_Toc513119010"/>
+      <w:bookmarkStart w:id="8" w:name="_Toc513119010"/>
       <w:r>
         <w:lastRenderedPageBreak/>
         <w:t>Introduction et p</w:t>
@@ -2393,219 +2391,315 @@
       <w:r>
         <w:t>résentation générale du projet</w:t>
       </w:r>
+      <w:bookmarkEnd w:id="8"/>
+    </w:p>
+    <w:p>
+      <w:pPr>
+        <w:pStyle w:val="Corpsdetexte"/>
+        <w:rPr>
+          <w:lang w:eastAsia="fr-FR"/>
+        </w:rPr>
+      </w:pPr>
+    </w:p>
+    <w:p>
+      <w:pPr>
+        <w:pStyle w:val="Corpsdetexte"/>
+        <w:rPr>
+          <w:sz w:val="24"/>
+          <w:szCs w:val="24"/>
+          <w:lang w:eastAsia="fr-FR"/>
+        </w:rPr>
+      </w:pPr>
+      <w:r>
+        <w:rPr>
+          <w:sz w:val="24"/>
+          <w:szCs w:val="24"/>
+          <w:lang w:eastAsia="fr-FR"/>
+        </w:rPr>
+        <w:t>L’objectif principal de ce projet a été de programmer une voiture afin de lui permettre de réaliser une cartographie autonome de son environnement.</w:t>
+      </w:r>
+    </w:p>
+    <w:p>
+      <w:pPr>
+        <w:pStyle w:val="Corpsdetexte"/>
+        <w:rPr>
+          <w:sz w:val="24"/>
+          <w:szCs w:val="24"/>
+          <w:lang w:eastAsia="fr-FR"/>
+        </w:rPr>
+      </w:pPr>
+    </w:p>
+    <w:p>
+      <w:pPr>
+        <w:pStyle w:val="Corpsdetexte"/>
+        <w:rPr>
+          <w:sz w:val="24"/>
+          <w:szCs w:val="24"/>
+          <w:lang w:eastAsia="fr-FR"/>
+        </w:rPr>
+      </w:pPr>
+      <w:r>
+        <w:rPr>
+          <w:sz w:val="24"/>
+          <w:szCs w:val="24"/>
+          <w:lang w:eastAsia="fr-FR"/>
+        </w:rPr>
+        <w:t xml:space="preserve">Nous avons été </w:t>
+      </w:r>
+      <w:proofErr w:type="gramStart"/>
+      <w:r>
+        <w:rPr>
+          <w:sz w:val="24"/>
+          <w:szCs w:val="24"/>
+          <w:lang w:eastAsia="fr-FR"/>
+        </w:rPr>
+        <w:t>poussé</w:t>
+      </w:r>
+      <w:proofErr w:type="gramEnd"/>
+      <w:r>
+        <w:rPr>
+          <w:sz w:val="24"/>
+          <w:szCs w:val="24"/>
+          <w:lang w:eastAsia="fr-FR"/>
+        </w:rPr>
+        <w:t xml:space="preserve"> à choisir le robot baliseur pour le côté original du projet et parce que nous avons estimé le sujet intéressant ainsi que le travail de recherche derrière qui pourraient nous apporter de nouvelles notions.</w:t>
+      </w:r>
+    </w:p>
+    <w:p>
+      <w:pPr>
+        <w:pStyle w:val="Corpsdetexte"/>
+        <w:rPr>
+          <w:sz w:val="24"/>
+          <w:szCs w:val="24"/>
+          <w:lang w:eastAsia="fr-FR"/>
+        </w:rPr>
+      </w:pPr>
+    </w:p>
+    <w:p>
+      <w:pPr>
+        <w:pStyle w:val="Titre1"/>
+      </w:pPr>
+      <w:r>
+        <w:t>Matériel</w:t>
+      </w:r>
+      <w:r>
+        <w:t xml:space="preserve"> </w:t>
+      </w:r>
+      <w:r>
+        <w:t>utilisé</w:t>
+      </w:r>
+    </w:p>
+    <w:p>
+      <w:pPr>
+        <w:pStyle w:val="Corpsdetexte"/>
+        <w:rPr>
+          <w:lang w:eastAsia="fr-FR"/>
+        </w:rPr>
+      </w:pPr>
+    </w:p>
+    <w:p>
+      <w:pPr>
+        <w:pStyle w:val="Corpsdetexte"/>
+        <w:rPr>
+          <w:sz w:val="24"/>
+          <w:szCs w:val="24"/>
+          <w:lang w:eastAsia="fr-FR"/>
+        </w:rPr>
+      </w:pPr>
+      <w:r>
+        <w:rPr>
+          <w:sz w:val="24"/>
+          <w:szCs w:val="24"/>
+          <w:lang w:eastAsia="fr-FR"/>
+        </w:rPr>
+        <w:t>Pour réaliser cela, nous avons utilisé une base d’un robot de marque Initio composée d’un châssis, 4 roues et 2 moteurs pas à pas.</w:t>
+      </w:r>
+    </w:p>
+    <w:p>
+      <w:pPr>
+        <w:pStyle w:val="Corpsdetexte"/>
+        <w:rPr>
+          <w:sz w:val="24"/>
+          <w:szCs w:val="24"/>
+          <w:lang w:eastAsia="fr-FR"/>
+        </w:rPr>
+      </w:pPr>
+      <w:r>
+        <w:rPr>
+          <w:sz w:val="24"/>
+          <w:szCs w:val="24"/>
+          <w:lang w:eastAsia="fr-FR"/>
+        </w:rPr>
+        <w:t>Nous avons également utilisé 2 capteurs à ultrason pour détecter les obstacles ainsi qu’un Raspberry pi 3B pour programmer le robot.</w:t>
+      </w:r>
+    </w:p>
+    <w:p>
+      <w:pPr>
+        <w:pStyle w:val="Corpsdetexte"/>
+        <w:rPr>
+          <w:sz w:val="24"/>
+          <w:szCs w:val="24"/>
+          <w:lang w:eastAsia="fr-FR"/>
+        </w:rPr>
+      </w:pPr>
+    </w:p>
+    <w:p>
+      <w:pPr>
+        <w:pStyle w:val="Corpsdetexte"/>
+        <w:rPr>
+          <w:sz w:val="24"/>
+          <w:szCs w:val="24"/>
+          <w:lang w:eastAsia="fr-FR"/>
+        </w:rPr>
+      </w:pPr>
+      <w:r>
+        <w:rPr>
+          <w:sz w:val="24"/>
+          <w:szCs w:val="24"/>
+          <w:lang w:eastAsia="fr-FR"/>
+        </w:rPr>
+        <w:t>Afin de sécuriser au mieux son déplacement, nous avons fixé un capteur à ultrason à l’avant du robot et l</w:t>
+      </w:r>
+      <w:r>
+        <w:rPr>
+          <w:sz w:val="24"/>
+          <w:szCs w:val="24"/>
+          <w:lang w:eastAsia="fr-FR"/>
+        </w:rPr>
+        <w:t>’</w:t>
+      </w:r>
+      <w:r>
+        <w:rPr>
+          <w:sz w:val="24"/>
+          <w:szCs w:val="24"/>
+          <w:lang w:eastAsia="fr-FR"/>
+        </w:rPr>
+        <w:t>autre sur le côté gauche.</w:t>
+      </w:r>
+    </w:p>
+    <w:p>
+      <w:pPr>
+        <w:pStyle w:val="Corpsdetexte"/>
+        <w:rPr>
+          <w:sz w:val="24"/>
+          <w:szCs w:val="24"/>
+          <w:lang w:eastAsia="fr-FR"/>
+        </w:rPr>
+      </w:pPr>
+    </w:p>
+    <w:p>
+      <w:pPr>
+        <w:pStyle w:val="Corpsdetexte"/>
+        <w:keepNext/>
+      </w:pPr>
+      <w:r>
+        <w:rPr>
+          <w:noProof/>
+          <w:sz w:val="24"/>
+          <w:szCs w:val="24"/>
+          <w:lang w:eastAsia="fr-FR"/>
+        </w:rPr>
+        <w:drawing>
+          <wp:inline distT="0" distB="0" distL="0" distR="0" wp14:anchorId="6D353926" wp14:editId="0773A05D">
+            <wp:extent cx="3485109" cy="2628442"/>
+            <wp:effectExtent l="9207" t="0" r="0" b="0"/>
+            <wp:docPr id="6" name="Image 6"/>
+            <wp:cNvGraphicFramePr>
+              <a:graphicFrameLocks xmlns:a="http://schemas.openxmlformats.org/drawingml/2006/main" noChangeAspect="1"/>
+            </wp:cNvGraphicFramePr>
+            <a:graphic xmlns:a="http://schemas.openxmlformats.org/drawingml/2006/main">
+              <a:graphicData uri="http://schemas.openxmlformats.org/drawingml/2006/picture">
+                <pic:pic xmlns:pic="http://schemas.openxmlformats.org/drawingml/2006/picture">
+                  <pic:nvPicPr>
+                    <pic:cNvPr id="0" name="Picture 1"/>
+                    <pic:cNvPicPr>
+                      <a:picLocks noChangeAspect="1" noChangeArrowheads="1"/>
+                    </pic:cNvPicPr>
+                  </pic:nvPicPr>
+                  <pic:blipFill>
+                    <a:blip r:embed="rId9" cstate="print">
+                      <a:extLst>
+                        <a:ext uri="{28A0092B-C50C-407E-A947-70E740481C1C}">
+                          <a14:useLocalDpi xmlns:a14="http://schemas.microsoft.com/office/drawing/2010/main" val="0"/>
+                        </a:ext>
+                      </a:extLst>
+                    </a:blip>
+                    <a:srcRect/>
+                    <a:stretch>
+                      <a:fillRect/>
+                    </a:stretch>
+                  </pic:blipFill>
+                  <pic:spPr bwMode="auto">
+                    <a:xfrm rot="5400000">
+                      <a:off x="0" y="0"/>
+                      <a:ext cx="3490436" cy="2632459"/>
+                    </a:xfrm>
+                    <a:prstGeom prst="rect">
+                      <a:avLst/>
+                    </a:prstGeom>
+                    <a:noFill/>
+                    <a:ln>
+                      <a:noFill/>
+                    </a:ln>
+                  </pic:spPr>
+                </pic:pic>
+              </a:graphicData>
+            </a:graphic>
+          </wp:inline>
+        </w:drawing>
+      </w:r>
+    </w:p>
+    <w:p>
+      <w:pPr>
+        <w:pStyle w:val="Lgende"/>
+        <w:rPr>
+          <w:sz w:val="20"/>
+          <w:szCs w:val="20"/>
+          <w:lang w:eastAsia="fr-FR"/>
+        </w:rPr>
+      </w:pPr>
+      <w:r>
+        <w:rPr>
+          <w:sz w:val="20"/>
+          <w:szCs w:val="20"/>
+        </w:rPr>
+        <w:t>Photo d</w:t>
+      </w:r>
+      <w:r>
+        <w:rPr>
+          <w:sz w:val="20"/>
+          <w:szCs w:val="20"/>
+        </w:rPr>
+        <w:t xml:space="preserve">u </w:t>
+      </w:r>
+      <w:r>
+        <w:rPr>
+          <w:sz w:val="20"/>
+          <w:szCs w:val="20"/>
+        </w:rPr>
+        <w:t>robot monté</w:t>
+      </w:r>
+    </w:p>
+    <w:p>
+      <w:pPr>
+        <w:pStyle w:val="Corpsdetexte"/>
+        <w:rPr>
+          <w:sz w:val="24"/>
+          <w:szCs w:val="24"/>
+          <w:lang w:eastAsia="fr-FR"/>
+        </w:rPr>
+      </w:pPr>
+    </w:p>
+    <w:p>
+      <w:pPr>
+        <w:pStyle w:val="Titre1"/>
+      </w:pPr>
+      <w:bookmarkStart w:id="9" w:name="_Toc513119011"/>
+      <w:r>
+        <w:lastRenderedPageBreak/>
+        <w:t>Présentation détaillée du capteur à ultrason</w:t>
+      </w:r>
       <w:bookmarkEnd w:id="9"/>
-    </w:p>
-    <w:p>
-      <w:pPr>
-        <w:pStyle w:val="Corpsdetexte"/>
-        <w:rPr>
-          <w:lang w:eastAsia="fr-FR"/>
-        </w:rPr>
-      </w:pPr>
-    </w:p>
-    <w:p>
-      <w:pPr>
-        <w:pStyle w:val="Corpsdetexte"/>
-        <w:rPr>
-          <w:sz w:val="24"/>
-          <w:szCs w:val="24"/>
-          <w:lang w:eastAsia="fr-FR"/>
-        </w:rPr>
-      </w:pPr>
-      <w:r>
-        <w:rPr>
-          <w:sz w:val="24"/>
-          <w:szCs w:val="24"/>
-          <w:lang w:eastAsia="fr-FR"/>
-        </w:rPr>
-        <w:t xml:space="preserve">L’objectif principal de ce projet a été de programmer une voiture afin de lui permettre de réaliser </w:t>
-      </w:r>
-      <w:r>
-        <w:rPr>
-          <w:sz w:val="24"/>
-          <w:szCs w:val="24"/>
-          <w:lang w:eastAsia="fr-FR"/>
-        </w:rPr>
-        <w:t>une cartographie autonome de son environnement.</w:t>
-      </w:r>
-    </w:p>
-    <w:p>
-      <w:pPr>
-        <w:pStyle w:val="Corpsdetexte"/>
-        <w:rPr>
-          <w:sz w:val="24"/>
-          <w:szCs w:val="24"/>
-          <w:lang w:eastAsia="fr-FR"/>
-        </w:rPr>
-      </w:pPr>
-    </w:p>
-    <w:p>
-      <w:pPr>
-        <w:pStyle w:val="Corpsdetexte"/>
-        <w:rPr>
-          <w:sz w:val="24"/>
-          <w:szCs w:val="24"/>
-          <w:lang w:eastAsia="fr-FR"/>
-        </w:rPr>
-      </w:pPr>
-      <w:r>
-        <w:rPr>
-          <w:sz w:val="24"/>
-          <w:szCs w:val="24"/>
-          <w:lang w:eastAsia="fr-FR"/>
-        </w:rPr>
-        <w:t xml:space="preserve">Nous avons été </w:t>
-      </w:r>
-      <w:proofErr w:type="gramStart"/>
-      <w:r>
-        <w:rPr>
-          <w:sz w:val="24"/>
-          <w:szCs w:val="24"/>
-          <w:lang w:eastAsia="fr-FR"/>
-        </w:rPr>
-        <w:t>poussé</w:t>
-      </w:r>
-      <w:proofErr w:type="gramEnd"/>
-      <w:r>
-        <w:rPr>
-          <w:sz w:val="24"/>
-          <w:szCs w:val="24"/>
-          <w:lang w:eastAsia="fr-FR"/>
-        </w:rPr>
-        <w:t xml:space="preserve"> à choisir le robot baliseur pour le côté original du projet et parce que nous avons estimé le sujet intéressant ainsi que le travail de recherche derrière qui pourraient nous apporter de nouvelles notions.</w:t>
-      </w:r>
-    </w:p>
-    <w:p>
-      <w:pPr>
-        <w:pStyle w:val="Corpsdetexte"/>
-        <w:rPr>
-          <w:sz w:val="24"/>
-          <w:szCs w:val="24"/>
-          <w:lang w:eastAsia="fr-FR"/>
-        </w:rPr>
-      </w:pPr>
-    </w:p>
-    <w:p>
-      <w:pPr>
-        <w:pStyle w:val="Titre1"/>
-      </w:pPr>
-      <w:r>
-        <w:t>Matériel</w:t>
-      </w:r>
-      <w:r>
-        <w:t xml:space="preserve"> </w:t>
-      </w:r>
-      <w:r>
-        <w:t>utilisé</w:t>
-      </w:r>
-    </w:p>
-    <w:p>
-      <w:pPr>
-        <w:pStyle w:val="Corpsdetexte"/>
-        <w:rPr>
-          <w:lang w:eastAsia="fr-FR"/>
-        </w:rPr>
-      </w:pPr>
-    </w:p>
-    <w:p>
-      <w:pPr>
-        <w:pStyle w:val="Corpsdetexte"/>
-        <w:rPr>
-          <w:sz w:val="24"/>
-          <w:szCs w:val="24"/>
-          <w:lang w:eastAsia="fr-FR"/>
-        </w:rPr>
-      </w:pPr>
-      <w:r>
-        <w:rPr>
-          <w:sz w:val="24"/>
-          <w:szCs w:val="24"/>
-          <w:lang w:eastAsia="fr-FR"/>
-        </w:rPr>
-        <w:t>Pour réaliser cela, nous avons utilisé une base d’un robot de marque Initio composée d’un châssis, 4 roues et 2 moteurs pas à pas.</w:t>
-      </w:r>
-    </w:p>
-    <w:p>
-      <w:pPr>
-        <w:pStyle w:val="Corpsdetexte"/>
-        <w:rPr>
-          <w:sz w:val="24"/>
-          <w:szCs w:val="24"/>
-          <w:lang w:eastAsia="fr-FR"/>
-        </w:rPr>
-      </w:pPr>
-      <w:r>
-        <w:rPr>
-          <w:sz w:val="24"/>
-          <w:szCs w:val="24"/>
-          <w:lang w:eastAsia="fr-FR"/>
-        </w:rPr>
-        <w:t>Nous avons également utilisé 2 capteurs à ultrason pour détecter les obstacles ainsi qu’un Raspberry pi 3B pour programmer le robot.</w:t>
-      </w:r>
-    </w:p>
-    <w:p>
-      <w:pPr>
-        <w:pStyle w:val="Corpsdetexte"/>
-        <w:rPr>
-          <w:sz w:val="24"/>
-          <w:szCs w:val="24"/>
-          <w:lang w:eastAsia="fr-FR"/>
-        </w:rPr>
-      </w:pPr>
-    </w:p>
-    <w:p>
-      <w:pPr>
-        <w:pStyle w:val="Corpsdetexte"/>
-        <w:rPr>
-          <w:sz w:val="24"/>
-          <w:szCs w:val="24"/>
-          <w:lang w:eastAsia="fr-FR"/>
-        </w:rPr>
-      </w:pPr>
-      <w:r>
-        <w:rPr>
-          <w:sz w:val="24"/>
-          <w:szCs w:val="24"/>
-          <w:lang w:eastAsia="fr-FR"/>
-        </w:rPr>
-        <w:t>Afin de sécuriser au mieux son déplacement, nous avons fixé un capteur à ultrason à l’avant du robot et l</w:t>
-      </w:r>
-      <w:r>
-        <w:rPr>
-          <w:sz w:val="24"/>
-          <w:szCs w:val="24"/>
-          <w:lang w:eastAsia="fr-FR"/>
-        </w:rPr>
-        <w:t>’</w:t>
-      </w:r>
-      <w:r>
-        <w:rPr>
-          <w:sz w:val="24"/>
-          <w:szCs w:val="24"/>
-          <w:lang w:eastAsia="fr-FR"/>
-        </w:rPr>
-        <w:t>autre sur le côté gauche.</w:t>
-      </w:r>
-    </w:p>
-    <w:p>
-      <w:pPr>
-        <w:pStyle w:val="Corpsdetexte"/>
-        <w:rPr>
-          <w:sz w:val="24"/>
-          <w:szCs w:val="24"/>
-          <w:lang w:eastAsia="fr-FR"/>
-        </w:rPr>
-      </w:pPr>
-    </w:p>
-    <w:p>
-      <w:pPr>
-        <w:pStyle w:val="Titre1"/>
-      </w:pPr>
-      <w:bookmarkStart w:id="10" w:name="_Toc513119011"/>
-      <w:r>
-        <w:t>Présentation détaillée du capteur à ultrason</w:t>
-      </w:r>
-      <w:bookmarkEnd w:id="10"/>
     </w:p>
     <w:p>
       <w:pPr>
@@ -2686,7 +2780,7 @@
                     </pic:cNvPicPr>
                   </pic:nvPicPr>
                   <pic:blipFill>
-                    <a:blip r:embed="rId9">
+                    <a:blip r:embed="rId10">
                       <a:extLst>
                         <a:ext uri="{28A0092B-C50C-407E-A947-70E740481C1C}">
                           <a14:useLocalDpi xmlns:a14="http://schemas.microsoft.com/office/drawing/2010/main" val="0"/>
@@ -2743,7 +2837,6 @@
           <w:szCs w:val="24"/>
           <w:lang w:eastAsia="fr-FR"/>
         </w:rPr>
-        <w:lastRenderedPageBreak/>
         <w:t xml:space="preserve">La prise d’une mesure se déroule comme suit : </w:t>
       </w:r>
       <w:r>
@@ -2967,7 +3060,17 @@
           <w:szCs w:val="24"/>
           <w:lang w:eastAsia="fr-FR"/>
         </w:rPr>
-        <w:t>Pour tirer parti au mieux du Raspberry pi 3 et pour le côté innovation du projet, nous avons décidé de développer un site web permettant principalement d’avoir une interface pour démarrer le robot pour cartographier une pièce et l’afficher en retour.</w:t>
+        <w:t>Pour tirer parti au mieux du Raspberry pi 3 et pour le côté innovation du projet, nous avons décidé de développer un site web permettant principalement d’av</w:t>
+      </w:r>
+      <w:bookmarkStart w:id="10" w:name="_GoBack"/>
+      <w:bookmarkEnd w:id="10"/>
+      <w:r>
+        <w:rPr>
+          <w:sz w:val="24"/>
+          <w:szCs w:val="24"/>
+          <w:lang w:eastAsia="fr-FR"/>
+        </w:rPr>
+        <w:t>oir une interface pour démarrer le robot pour cartographier une pièce et l’afficher en retour.</w:t>
       </w:r>
     </w:p>
     <w:p>
@@ -2985,6 +3088,7 @@
           <w:szCs w:val="24"/>
           <w:lang w:eastAsia="fr-FR"/>
         </w:rPr>
+        <w:lastRenderedPageBreak/>
         <w:t>Nous avons donc dû installer un serveur Apache 2 sur le Raspberry pi 3 permettant de répondre aux requêtes envoyées, et nous avons également installé MySQL et PHP sur le Raspberry pi 3</w:t>
       </w:r>
     </w:p>
@@ -3066,6 +3170,185 @@
       <w:pPr>
         <w:pStyle w:val="Corpsdetexte"/>
         <w:rPr>
+          <w:sz w:val="24"/>
+          <w:szCs w:val="24"/>
+          <w:lang w:eastAsia="fr-FR"/>
+        </w:rPr>
+      </w:pPr>
+    </w:p>
+    <w:p>
+      <w:pPr>
+        <w:pStyle w:val="Corpsdetexte"/>
+        <w:keepNext/>
+      </w:pPr>
+      <w:r>
+        <w:rPr>
+          <w:noProof/>
+          <w:sz w:val="24"/>
+          <w:szCs w:val="24"/>
+          <w:lang w:eastAsia="fr-FR"/>
+        </w:rPr>
+        <w:drawing>
+          <wp:inline distT="0" distB="0" distL="0" distR="0" wp14:anchorId="5AFCD370" wp14:editId="45182BD8">
+            <wp:extent cx="6140720" cy="2867025"/>
+            <wp:effectExtent l="0" t="0" r="0" b="0"/>
+            <wp:docPr id="7" name="Image 7"/>
+            <wp:cNvGraphicFramePr>
+              <a:graphicFrameLocks xmlns:a="http://schemas.openxmlformats.org/drawingml/2006/main" noChangeAspect="1"/>
+            </wp:cNvGraphicFramePr>
+            <a:graphic xmlns:a="http://schemas.openxmlformats.org/drawingml/2006/main">
+              <a:graphicData uri="http://schemas.openxmlformats.org/drawingml/2006/picture">
+                <pic:pic xmlns:pic="http://schemas.openxmlformats.org/drawingml/2006/picture">
+                  <pic:nvPicPr>
+                    <pic:cNvPr id="0" name="Picture 2"/>
+                    <pic:cNvPicPr>
+                      <a:picLocks noChangeAspect="1" noChangeArrowheads="1"/>
+                    </pic:cNvPicPr>
+                  </pic:nvPicPr>
+                  <pic:blipFill>
+                    <a:blip r:embed="rId11">
+                      <a:extLst>
+                        <a:ext uri="{28A0092B-C50C-407E-A947-70E740481C1C}">
+                          <a14:useLocalDpi xmlns:a14="http://schemas.microsoft.com/office/drawing/2010/main" val="0"/>
+                        </a:ext>
+                      </a:extLst>
+                    </a:blip>
+                    <a:srcRect/>
+                    <a:stretch>
+                      <a:fillRect/>
+                    </a:stretch>
+                  </pic:blipFill>
+                  <pic:spPr bwMode="auto">
+                    <a:xfrm>
+                      <a:off x="0" y="0"/>
+                      <a:ext cx="6142984" cy="2868082"/>
+                    </a:xfrm>
+                    <a:prstGeom prst="rect">
+                      <a:avLst/>
+                    </a:prstGeom>
+                    <a:noFill/>
+                    <a:ln>
+                      <a:noFill/>
+                    </a:ln>
+                  </pic:spPr>
+                </pic:pic>
+              </a:graphicData>
+            </a:graphic>
+          </wp:inline>
+        </w:drawing>
+      </w:r>
+    </w:p>
+    <w:p>
+      <w:pPr>
+        <w:pStyle w:val="Lgende"/>
+        <w:rPr>
+          <w:sz w:val="20"/>
+          <w:szCs w:val="20"/>
+        </w:rPr>
+      </w:pPr>
+      <w:r>
+        <w:rPr>
+          <w:sz w:val="20"/>
+          <w:szCs w:val="20"/>
+        </w:rPr>
+        <w:t xml:space="preserve">Interface de connexion du site web </w:t>
+      </w:r>
+    </w:p>
+    <w:p/>
+    <w:p>
+      <w:pPr>
+        <w:keepNext/>
+      </w:pPr>
+      <w:r>
+        <w:rPr>
+          <w:noProof/>
+        </w:rPr>
+        <w:lastRenderedPageBreak/>
+        <w:drawing>
+          <wp:inline distT="0" distB="0" distL="0" distR="0" wp14:anchorId="7520C432" wp14:editId="3365D70F">
+            <wp:extent cx="6096000" cy="3704026"/>
+            <wp:effectExtent l="0" t="0" r="0" b="0"/>
+            <wp:docPr id="9" name="Image 9"/>
+            <wp:cNvGraphicFramePr>
+              <a:graphicFrameLocks xmlns:a="http://schemas.openxmlformats.org/drawingml/2006/main" noChangeAspect="1"/>
+            </wp:cNvGraphicFramePr>
+            <a:graphic xmlns:a="http://schemas.openxmlformats.org/drawingml/2006/main">
+              <a:graphicData uri="http://schemas.openxmlformats.org/drawingml/2006/picture">
+                <pic:pic xmlns:pic="http://schemas.openxmlformats.org/drawingml/2006/picture">
+                  <pic:nvPicPr>
+                    <pic:cNvPr id="0" name="Picture 3"/>
+                    <pic:cNvPicPr>
+                      <a:picLocks noChangeAspect="1" noChangeArrowheads="1"/>
+                    </pic:cNvPicPr>
+                  </pic:nvPicPr>
+                  <pic:blipFill>
+                    <a:blip r:embed="rId12">
+                      <a:extLst>
+                        <a:ext uri="{28A0092B-C50C-407E-A947-70E740481C1C}">
+                          <a14:useLocalDpi xmlns:a14="http://schemas.microsoft.com/office/drawing/2010/main" val="0"/>
+                        </a:ext>
+                      </a:extLst>
+                    </a:blip>
+                    <a:srcRect/>
+                    <a:stretch>
+                      <a:fillRect/>
+                    </a:stretch>
+                  </pic:blipFill>
+                  <pic:spPr bwMode="auto">
+                    <a:xfrm>
+                      <a:off x="0" y="0"/>
+                      <a:ext cx="6101941" cy="3707636"/>
+                    </a:xfrm>
+                    <a:prstGeom prst="rect">
+                      <a:avLst/>
+                    </a:prstGeom>
+                    <a:noFill/>
+                    <a:ln>
+                      <a:noFill/>
+                    </a:ln>
+                  </pic:spPr>
+                </pic:pic>
+              </a:graphicData>
+            </a:graphic>
+          </wp:inline>
+        </w:drawing>
+      </w:r>
+    </w:p>
+    <w:p>
+      <w:pPr>
+        <w:pStyle w:val="Lgende"/>
+        <w:rPr>
+          <w:sz w:val="20"/>
+          <w:szCs w:val="20"/>
+        </w:rPr>
+      </w:pPr>
+      <w:r>
+        <w:rPr>
+          <w:sz w:val="20"/>
+          <w:szCs w:val="20"/>
+        </w:rPr>
+        <w:t xml:space="preserve">Interface permettant de lancer le script pour cartographier et de visualiser ses cartographies déjà </w:t>
+      </w:r>
+      <w:r>
+        <w:rPr>
+          <w:sz w:val="20"/>
+          <w:szCs w:val="20"/>
+        </w:rPr>
+        <w:t>effectuées</w:t>
+      </w:r>
+    </w:p>
+    <w:p>
+      <w:pPr>
+        <w:pStyle w:val="Corpsdetexte"/>
+        <w:rPr>
+          <w:lang w:eastAsia="fr-FR"/>
+        </w:rPr>
+      </w:pPr>
+    </w:p>
+    <w:p>
+      <w:pPr>
+        <w:pStyle w:val="Corpsdetexte"/>
+        <w:rPr>
           <w:lang w:eastAsia="fr-FR"/>
         </w:rPr>
       </w:pPr>
@@ -3227,7 +3510,6 @@
           <w:szCs w:val="24"/>
           <w:lang w:eastAsia="fr-FR"/>
         </w:rPr>
-        <w:lastRenderedPageBreak/>
         <w:t xml:space="preserve"> </w:t>
       </w:r>
       <w:r>
@@ -3346,6 +3628,7 @@
       </w:pPr>
       <w:bookmarkStart w:id="13" w:name="_Toc513119014"/>
       <w:r>
+        <w:lastRenderedPageBreak/>
         <w:t>Problèmes rencontrés</w:t>
       </w:r>
       <w:bookmarkEnd w:id="13"/>
@@ -3497,12 +3780,12 @@
       </w:pPr>
     </w:p>
     <w:sectPr>
-      <w:headerReference w:type="even" r:id="rId10"/>
-      <w:headerReference w:type="default" r:id="rId11"/>
-      <w:footerReference w:type="even" r:id="rId12"/>
-      <w:footerReference w:type="default" r:id="rId13"/>
-      <w:headerReference w:type="first" r:id="rId14"/>
-      <w:footerReference w:type="first" r:id="rId15"/>
+      <w:headerReference w:type="even" r:id="rId13"/>
+      <w:headerReference w:type="default" r:id="rId14"/>
+      <w:footerReference w:type="even" r:id="rId15"/>
+      <w:footerReference w:type="default" r:id="rId16"/>
+      <w:headerReference w:type="first" r:id="rId17"/>
+      <w:footerReference w:type="first" r:id="rId18"/>
       <w:pgSz w:w="11906" w:h="16838"/>
       <w:pgMar w:top="1417" w:right="1417" w:bottom="1417" w:left="1417" w:header="708" w:footer="708" w:gutter="0"/>
       <w:cols w:space="708"/>
@@ -6415,6 +6698,25 @@
       <w:shd w:val="clear" w:color="auto" w:fill="E6E6E6"/>
     </w:rPr>
   </w:style>
+  <w:style w:type="paragraph" w:styleId="Lgende">
+    <w:name w:val="caption"/>
+    <w:basedOn w:val="Normal"/>
+    <w:next w:val="Normal"/>
+    <w:uiPriority w:val="35"/>
+    <w:unhideWhenUsed/>
+    <w:qFormat/>
+    <w:rsid w:val="000C4E46"/>
+    <w:pPr>
+      <w:spacing w:after="200" w:line="240" w:lineRule="auto"/>
+    </w:pPr>
+    <w:rPr>
+      <w:i/>
+      <w:iCs/>
+      <w:color w:val="44546A" w:themeColor="text2"/>
+      <w:sz w:val="18"/>
+      <w:szCs w:val="18"/>
+    </w:rPr>
+  </w:style>
 </w:styles>
 </file>
 
@@ -6684,7 +6986,7 @@
 </file>
 
 <file path=customXml/itemProps1.xml><?xml version="1.0" encoding="utf-8"?>
-<ds:datastoreItem xmlns:ds="http://schemas.openxmlformats.org/officeDocument/2006/customXml" ds:itemID="{BAF88FA6-2A84-4731-9BF8-D766E9441CAB}">
+<ds:datastoreItem xmlns:ds="http://schemas.openxmlformats.org/officeDocument/2006/customXml" ds:itemID="{9A0B1D74-372F-4707-9C94-F37CF483FEF8}">
   <ds:schemaRefs>
     <ds:schemaRef ds:uri="http://schemas.openxmlformats.org/officeDocument/2006/bibliography"/>
   </ds:schemaRefs>

</xml_diff>

<commit_message>
Ajout des problèmes rencontré des outils de gestion de projet utilisé et améliorations
</commit_message>
<xml_diff>
--- a/Rapport/RapportRobot.docx
+++ b/Rapport/RapportRobot.docx
@@ -185,6 +185,15 @@
         <w:spacing w:after="160" w:line="259" w:lineRule="auto"/>
         <w:contextualSpacing w:val="0"/>
       </w:pPr>
+      <w:r>
+        <w:lastRenderedPageBreak/>
+        <w:br w:type="page"/>
+      </w:r>
+    </w:p>
+    <w:p>
+      <w:pPr>
+        <w:jc w:val="right"/>
+      </w:pPr>
     </w:p>
     <w:p>
       <w:pPr>
@@ -194,7 +203,7 @@
           <w:numId w:val="3"/>
         </w:numPr>
       </w:pPr>
-      <w:bookmarkStart w:id="0" w:name="_Toc513119002"/>
+      <w:bookmarkStart w:id="0" w:name="_Toc514415248"/>
       <w:r>
         <w:t>Informations g</w:t>
       </w:r>
@@ -207,7 +216,7 @@
       <w:pPr>
         <w:pStyle w:val="Titre3"/>
       </w:pPr>
-      <w:bookmarkStart w:id="1" w:name="_Toc513119003"/>
+      <w:bookmarkStart w:id="1" w:name="_Toc514415249"/>
       <w:r>
         <w:t>Contact</w:t>
       </w:r>
@@ -319,7 +328,7 @@
       <w:pPr>
         <w:pStyle w:val="Titre3"/>
       </w:pPr>
-      <w:bookmarkStart w:id="2" w:name="_Toc513119004"/>
+      <w:bookmarkStart w:id="2" w:name="_Toc514415250"/>
       <w:r>
         <w:t>Confidentialité</w:t>
       </w:r>
@@ -370,7 +379,7 @@
       <w:pPr>
         <w:pStyle w:val="Titre3"/>
       </w:pPr>
-      <w:bookmarkStart w:id="3" w:name="_Toc513119005"/>
+      <w:bookmarkStart w:id="3" w:name="_Toc514415251"/>
       <w:r>
         <w:t>Termes et conditions</w:t>
       </w:r>
@@ -433,7 +442,7 @@
       <w:pPr>
         <w:pStyle w:val="Titre3"/>
       </w:pPr>
-      <w:bookmarkStart w:id="4" w:name="_Toc513119006"/>
+      <w:bookmarkStart w:id="4" w:name="_Toc514415252"/>
       <w:r>
         <w:lastRenderedPageBreak/>
         <w:t>Informations sur le document</w:t>
@@ -699,7 +708,7 @@
       <w:pPr>
         <w:pStyle w:val="Titre3"/>
       </w:pPr>
-      <w:bookmarkStart w:id="5" w:name="_Toc513119007"/>
+      <w:bookmarkStart w:id="5" w:name="_Toc514415253"/>
       <w:r>
         <w:t>Versions</w:t>
       </w:r>
@@ -942,7 +951,7 @@
       <w:pPr>
         <w:pStyle w:val="Titre3"/>
       </w:pPr>
-      <w:bookmarkStart w:id="6" w:name="_Toc513119008"/>
+      <w:bookmarkStart w:id="6" w:name="_Toc514415254"/>
       <w:r>
         <w:t>Documents connexes et/ou de référence</w:t>
       </w:r>
@@ -1135,7 +1144,7 @@
       <w:pPr>
         <w:pStyle w:val="Titre3"/>
       </w:pPr>
-      <w:bookmarkStart w:id="7" w:name="_Toc513119009"/>
+      <w:bookmarkStart w:id="7" w:name="_Toc514415255"/>
       <w:r>
         <w:lastRenderedPageBreak/>
         <w:t>Table des matières</w:t>
@@ -1191,7 +1200,7 @@
           <w:r>
             <w:fldChar w:fldCharType="separate"/>
           </w:r>
-          <w:hyperlink w:anchor="_Toc513119002" w:history="1">
+          <w:hyperlink w:anchor="_Toc514415248" w:history="1">
             <w:r>
               <w:rPr>
                 <w:rStyle w:val="Lienhypertexte"/>
@@ -1233,7 +1242,7 @@
                 <w:noProof/>
                 <w:webHidden/>
               </w:rPr>
-              <w:instrText xml:space="preserve"> PAGEREF _Toc513119002 \h </w:instrText>
+              <w:instrText xml:space="preserve"> PAGEREF _Toc514415248 \h </w:instrText>
             </w:r>
             <w:r>
               <w:rPr>
@@ -1253,7 +1262,7 @@
                 <w:noProof/>
                 <w:webHidden/>
               </w:rPr>
-              <w:t>2</w:t>
+              <w:t>3</w:t>
             </w:r>
             <w:r>
               <w:rPr>
@@ -1276,7 +1285,7 @@
               <w:lang w:eastAsia="fr-FR"/>
             </w:rPr>
           </w:pPr>
-          <w:hyperlink w:anchor="_Toc513119003" w:history="1">
+          <w:hyperlink w:anchor="_Toc514415249" w:history="1">
             <w:r>
               <w:rPr>
                 <w:rStyle w:val="Lienhypertexte"/>
@@ -1303,7 +1312,7 @@
                 <w:noProof/>
                 <w:webHidden/>
               </w:rPr>
-              <w:instrText xml:space="preserve"> PAGEREF _Toc513119003 \h </w:instrText>
+              <w:instrText xml:space="preserve"> PAGEREF _Toc514415249 \h </w:instrText>
             </w:r>
             <w:r>
               <w:rPr>
@@ -1323,7 +1332,7 @@
                 <w:noProof/>
                 <w:webHidden/>
               </w:rPr>
-              <w:t>2</w:t>
+              <w:t>3</w:t>
             </w:r>
             <w:r>
               <w:rPr>
@@ -1346,7 +1355,7 @@
               <w:lang w:eastAsia="fr-FR"/>
             </w:rPr>
           </w:pPr>
-          <w:hyperlink w:anchor="_Toc513119004" w:history="1">
+          <w:hyperlink w:anchor="_Toc514415250" w:history="1">
             <w:r>
               <w:rPr>
                 <w:rStyle w:val="Lienhypertexte"/>
@@ -1373,7 +1382,7 @@
                 <w:noProof/>
                 <w:webHidden/>
               </w:rPr>
-              <w:instrText xml:space="preserve"> PAGEREF _Toc513119004 \h </w:instrText>
+              <w:instrText xml:space="preserve"> PAGEREF _Toc514415250 \h </w:instrText>
             </w:r>
             <w:r>
               <w:rPr>
@@ -1393,7 +1402,7 @@
                 <w:noProof/>
                 <w:webHidden/>
               </w:rPr>
-              <w:t>2</w:t>
+              <w:t>3</w:t>
             </w:r>
             <w:r>
               <w:rPr>
@@ -1416,7 +1425,7 @@
               <w:lang w:eastAsia="fr-FR"/>
             </w:rPr>
           </w:pPr>
-          <w:hyperlink w:anchor="_Toc513119005" w:history="1">
+          <w:hyperlink w:anchor="_Toc514415251" w:history="1">
             <w:r>
               <w:rPr>
                 <w:rStyle w:val="Lienhypertexte"/>
@@ -1443,7 +1452,7 @@
                 <w:noProof/>
                 <w:webHidden/>
               </w:rPr>
-              <w:instrText xml:space="preserve"> PAGEREF _Toc513119005 \h </w:instrText>
+              <w:instrText xml:space="preserve"> PAGEREF _Toc514415251 \h </w:instrText>
             </w:r>
             <w:r>
               <w:rPr>
@@ -1463,7 +1472,7 @@
                 <w:noProof/>
                 <w:webHidden/>
               </w:rPr>
-              <w:t>2</w:t>
+              <w:t>3</w:t>
             </w:r>
             <w:r>
               <w:rPr>
@@ -1486,7 +1495,7 @@
               <w:lang w:eastAsia="fr-FR"/>
             </w:rPr>
           </w:pPr>
-          <w:hyperlink w:anchor="_Toc513119006" w:history="1">
+          <w:hyperlink w:anchor="_Toc514415252" w:history="1">
             <w:r>
               <w:rPr>
                 <w:rStyle w:val="Lienhypertexte"/>
@@ -1513,7 +1522,7 @@
                 <w:noProof/>
                 <w:webHidden/>
               </w:rPr>
-              <w:instrText xml:space="preserve"> PAGEREF _Toc513119006 \h </w:instrText>
+              <w:instrText xml:space="preserve"> PAGEREF _Toc514415252 \h </w:instrText>
             </w:r>
             <w:r>
               <w:rPr>
@@ -1533,7 +1542,7 @@
                 <w:noProof/>
                 <w:webHidden/>
               </w:rPr>
-              <w:t>3</w:t>
+              <w:t>4</w:t>
             </w:r>
             <w:r>
               <w:rPr>
@@ -1556,7 +1565,7 @@
               <w:lang w:eastAsia="fr-FR"/>
             </w:rPr>
           </w:pPr>
-          <w:hyperlink w:anchor="_Toc513119007" w:history="1">
+          <w:hyperlink w:anchor="_Toc514415253" w:history="1">
             <w:r>
               <w:rPr>
                 <w:rStyle w:val="Lienhypertexte"/>
@@ -1583,7 +1592,7 @@
                 <w:noProof/>
                 <w:webHidden/>
               </w:rPr>
-              <w:instrText xml:space="preserve"> PAGEREF _Toc513119007 \h </w:instrText>
+              <w:instrText xml:space="preserve"> PAGEREF _Toc514415253 \h </w:instrText>
             </w:r>
             <w:r>
               <w:rPr>
@@ -1603,7 +1612,7 @@
                 <w:noProof/>
                 <w:webHidden/>
               </w:rPr>
-              <w:t>3</w:t>
+              <w:t>4</w:t>
             </w:r>
             <w:r>
               <w:rPr>
@@ -1626,7 +1635,7 @@
               <w:lang w:eastAsia="fr-FR"/>
             </w:rPr>
           </w:pPr>
-          <w:hyperlink w:anchor="_Toc513119008" w:history="1">
+          <w:hyperlink w:anchor="_Toc514415254" w:history="1">
             <w:r>
               <w:rPr>
                 <w:rStyle w:val="Lienhypertexte"/>
@@ -1653,7 +1662,7 @@
                 <w:noProof/>
                 <w:webHidden/>
               </w:rPr>
-              <w:instrText xml:space="preserve"> PAGEREF _Toc513119008 \h </w:instrText>
+              <w:instrText xml:space="preserve"> PAGEREF _Toc514415254 \h </w:instrText>
             </w:r>
             <w:r>
               <w:rPr>
@@ -1673,7 +1682,7 @@
                 <w:noProof/>
                 <w:webHidden/>
               </w:rPr>
-              <w:t>3</w:t>
+              <w:t>4</w:t>
             </w:r>
             <w:r>
               <w:rPr>
@@ -1696,7 +1705,7 @@
               <w:lang w:eastAsia="fr-FR"/>
             </w:rPr>
           </w:pPr>
-          <w:hyperlink w:anchor="_Toc513119009" w:history="1">
+          <w:hyperlink w:anchor="_Toc514415255" w:history="1">
             <w:r>
               <w:rPr>
                 <w:rStyle w:val="Lienhypertexte"/>
@@ -1723,7 +1732,7 @@
                 <w:noProof/>
                 <w:webHidden/>
               </w:rPr>
-              <w:instrText xml:space="preserve"> PAGEREF _Toc513119009 \h </w:instrText>
+              <w:instrText xml:space="preserve"> PAGEREF _Toc514415255 \h </w:instrText>
             </w:r>
             <w:r>
               <w:rPr>
@@ -1743,7 +1752,7 @@
                 <w:noProof/>
                 <w:webHidden/>
               </w:rPr>
-              <w:t>4</w:t>
+              <w:t>5</w:t>
             </w:r>
             <w:r>
               <w:rPr>
@@ -1767,7 +1776,7 @@
               <w:lang w:eastAsia="fr-FR"/>
             </w:rPr>
           </w:pPr>
-          <w:hyperlink w:anchor="_Toc513119010" w:history="1">
+          <w:hyperlink w:anchor="_Toc514415256" w:history="1">
             <w:r>
               <w:rPr>
                 <w:rStyle w:val="Lienhypertexte"/>
@@ -1788,7 +1797,7 @@
                 <w:rStyle w:val="Lienhypertexte"/>
                 <w:noProof/>
               </w:rPr>
-              <w:t>Présentation générale du projet</w:t>
+              <w:t>Introduction et présentation générale du projet</w:t>
             </w:r>
             <w:r>
               <w:rPr>
@@ -1809,7 +1818,7 @@
                 <w:noProof/>
                 <w:webHidden/>
               </w:rPr>
-              <w:instrText xml:space="preserve"> PAGEREF _Toc513119010 \h </w:instrText>
+              <w:instrText xml:space="preserve"> PAGEREF _Toc514415256 \h </w:instrText>
             </w:r>
             <w:r>
               <w:rPr>
@@ -1829,7 +1838,7 @@
                 <w:noProof/>
                 <w:webHidden/>
               </w:rPr>
-              <w:t>5</w:t>
+              <w:t>6</w:t>
             </w:r>
             <w:r>
               <w:rPr>
@@ -1853,7 +1862,7 @@
               <w:lang w:eastAsia="fr-FR"/>
             </w:rPr>
           </w:pPr>
-          <w:hyperlink w:anchor="_Toc513119011" w:history="1">
+          <w:hyperlink w:anchor="_Toc514415257" w:history="1">
             <w:r>
               <w:rPr>
                 <w:rStyle w:val="Lienhypertexte"/>
@@ -1874,7 +1883,7 @@
                 <w:rStyle w:val="Lienhypertexte"/>
                 <w:noProof/>
               </w:rPr>
-              <w:t>Présentation détaillée du capteur à ultrason</w:t>
+              <w:t>Matériel utilisé</w:t>
             </w:r>
             <w:r>
               <w:rPr>
@@ -1895,7 +1904,7 @@
                 <w:noProof/>
                 <w:webHidden/>
               </w:rPr>
-              <w:instrText xml:space="preserve"> PAGEREF _Toc513119011 \h </w:instrText>
+              <w:instrText xml:space="preserve"> PAGEREF _Toc514415257 \h </w:instrText>
             </w:r>
             <w:r>
               <w:rPr>
@@ -1939,7 +1948,7 @@
               <w:lang w:eastAsia="fr-FR"/>
             </w:rPr>
           </w:pPr>
-          <w:hyperlink w:anchor="_Toc513119012" w:history="1">
+          <w:hyperlink w:anchor="_Toc514415258" w:history="1">
             <w:r>
               <w:rPr>
                 <w:rStyle w:val="Lienhypertexte"/>
@@ -1960,7 +1969,7 @@
                 <w:rStyle w:val="Lienhypertexte"/>
                 <w:noProof/>
               </w:rPr>
-              <w:t>Choix de l’IDE</w:t>
+              <w:t>Présentation détaillée du capteur à ultrason</w:t>
             </w:r>
             <w:r>
               <w:rPr>
@@ -1981,7 +1990,7 @@
                 <w:noProof/>
                 <w:webHidden/>
               </w:rPr>
-              <w:instrText xml:space="preserve"> PAGEREF _Toc513119012 \h </w:instrText>
+              <w:instrText xml:space="preserve"> PAGEREF _Toc514415258 \h </w:instrText>
             </w:r>
             <w:r>
               <w:rPr>
@@ -2025,7 +2034,7 @@
               <w:lang w:eastAsia="fr-FR"/>
             </w:rPr>
           </w:pPr>
-          <w:hyperlink w:anchor="_Toc513119013" w:history="1">
+          <w:hyperlink w:anchor="_Toc514415259" w:history="1">
             <w:r>
               <w:rPr>
                 <w:rStyle w:val="Lienhypertexte"/>
@@ -2046,7 +2055,7 @@
                 <w:rStyle w:val="Lienhypertexte"/>
                 <w:noProof/>
               </w:rPr>
-              <w:t>Algorithme de programmation</w:t>
+              <w:t>Contrôle du robot</w:t>
             </w:r>
             <w:r>
               <w:rPr>
@@ -2067,7 +2076,7 @@
                 <w:noProof/>
                 <w:webHidden/>
               </w:rPr>
-              <w:instrText xml:space="preserve"> PAGEREF _Toc513119013 \h </w:instrText>
+              <w:instrText xml:space="preserve"> PAGEREF _Toc514415259 \h </w:instrText>
             </w:r>
             <w:r>
               <w:rPr>
@@ -2111,7 +2120,7 @@
               <w:lang w:eastAsia="fr-FR"/>
             </w:rPr>
           </w:pPr>
-          <w:hyperlink w:anchor="_Toc513119014" w:history="1">
+          <w:hyperlink w:anchor="_Toc514415260" w:history="1">
             <w:r>
               <w:rPr>
                 <w:rStyle w:val="Lienhypertexte"/>
@@ -2132,7 +2141,7 @@
                 <w:rStyle w:val="Lienhypertexte"/>
                 <w:noProof/>
               </w:rPr>
-              <w:t>Problèmes rencontrés</w:t>
+              <w:t>Choix de l’IDE</w:t>
             </w:r>
             <w:r>
               <w:rPr>
@@ -2153,7 +2162,7 @@
                 <w:noProof/>
                 <w:webHidden/>
               </w:rPr>
-              <w:instrText xml:space="preserve"> PAGEREF _Toc513119014 \h </w:instrText>
+              <w:instrText xml:space="preserve"> PAGEREF _Toc514415260 \h </w:instrText>
             </w:r>
             <w:r>
               <w:rPr>
@@ -2173,7 +2182,7 @@
                 <w:noProof/>
                 <w:webHidden/>
               </w:rPr>
-              <w:t>7</w:t>
+              <w:t>9</w:t>
             </w:r>
             <w:r>
               <w:rPr>
@@ -2197,7 +2206,7 @@
               <w:lang w:eastAsia="fr-FR"/>
             </w:rPr>
           </w:pPr>
-          <w:hyperlink w:anchor="_Toc513119015" w:history="1">
+          <w:hyperlink w:anchor="_Toc514415261" w:history="1">
             <w:r>
               <w:rPr>
                 <w:rStyle w:val="Lienhypertexte"/>
@@ -2218,7 +2227,7 @@
                 <w:rStyle w:val="Lienhypertexte"/>
                 <w:noProof/>
               </w:rPr>
-              <w:t>Améliorations</w:t>
+              <w:t>Algorithme de programmation</w:t>
             </w:r>
             <w:r>
               <w:rPr>
@@ -2239,7 +2248,7 @@
                 <w:noProof/>
                 <w:webHidden/>
               </w:rPr>
-              <w:instrText xml:space="preserve"> PAGEREF _Toc513119015 \h </w:instrText>
+              <w:instrText xml:space="preserve"> PAGEREF _Toc514415261 \h </w:instrText>
             </w:r>
             <w:r>
               <w:rPr>
@@ -2259,7 +2268,179 @@
                 <w:noProof/>
                 <w:webHidden/>
               </w:rPr>
-              <w:t>7</w:t>
+              <w:t>9</w:t>
+            </w:r>
+            <w:r>
+              <w:rPr>
+                <w:noProof/>
+                <w:webHidden/>
+              </w:rPr>
+              <w:fldChar w:fldCharType="end"/>
+            </w:r>
+          </w:hyperlink>
+        </w:p>
+        <w:p>
+          <w:pPr>
+            <w:pStyle w:val="TM2"/>
+            <w:tabs>
+              <w:tab w:val="left" w:pos="880"/>
+              <w:tab w:val="right" w:leader="dot" w:pos="9062"/>
+            </w:tabs>
+            <w:rPr>
+              <w:rFonts w:eastAsiaTheme="minorEastAsia"/>
+              <w:noProof/>
+              <w:lang w:eastAsia="fr-FR"/>
+            </w:rPr>
+          </w:pPr>
+          <w:hyperlink w:anchor="_Toc514415262" w:history="1">
+            <w:r>
+              <w:rPr>
+                <w:rStyle w:val="Lienhypertexte"/>
+                <w:noProof/>
+              </w:rPr>
+              <w:t>7.1.</w:t>
+            </w:r>
+            <w:r>
+              <w:rPr>
+                <w:rFonts w:eastAsiaTheme="minorEastAsia"/>
+                <w:noProof/>
+                <w:lang w:eastAsia="fr-FR"/>
+              </w:rPr>
+              <w:tab/>
+            </w:r>
+            <w:r>
+              <w:rPr>
+                <w:rStyle w:val="Lienhypertexte"/>
+                <w:noProof/>
+              </w:rPr>
+              <w:t>Programmation du robot</w:t>
+            </w:r>
+            <w:r>
+              <w:rPr>
+                <w:noProof/>
+                <w:webHidden/>
+              </w:rPr>
+              <w:tab/>
+            </w:r>
+            <w:r>
+              <w:rPr>
+                <w:noProof/>
+                <w:webHidden/>
+              </w:rPr>
+              <w:fldChar w:fldCharType="begin"/>
+            </w:r>
+            <w:r>
+              <w:rPr>
+                <w:noProof/>
+                <w:webHidden/>
+              </w:rPr>
+              <w:instrText xml:space="preserve"> PAGEREF _Toc514415262 \h </w:instrText>
+            </w:r>
+            <w:r>
+              <w:rPr>
+                <w:noProof/>
+                <w:webHidden/>
+              </w:rPr>
+            </w:r>
+            <w:r>
+              <w:rPr>
+                <w:noProof/>
+                <w:webHidden/>
+              </w:rPr>
+              <w:fldChar w:fldCharType="separate"/>
+            </w:r>
+            <w:r>
+              <w:rPr>
+                <w:noProof/>
+                <w:webHidden/>
+              </w:rPr>
+              <w:t>9</w:t>
+            </w:r>
+            <w:r>
+              <w:rPr>
+                <w:noProof/>
+                <w:webHidden/>
+              </w:rPr>
+              <w:fldChar w:fldCharType="end"/>
+            </w:r>
+          </w:hyperlink>
+        </w:p>
+        <w:p>
+          <w:pPr>
+            <w:pStyle w:val="TM2"/>
+            <w:tabs>
+              <w:tab w:val="left" w:pos="880"/>
+              <w:tab w:val="right" w:leader="dot" w:pos="9062"/>
+            </w:tabs>
+            <w:rPr>
+              <w:rFonts w:eastAsiaTheme="minorEastAsia"/>
+              <w:noProof/>
+              <w:lang w:eastAsia="fr-FR"/>
+            </w:rPr>
+          </w:pPr>
+          <w:hyperlink w:anchor="_Toc514415263" w:history="1">
+            <w:r>
+              <w:rPr>
+                <w:rStyle w:val="Lienhypertexte"/>
+                <w:noProof/>
+              </w:rPr>
+              <w:t>7.2.</w:t>
+            </w:r>
+            <w:r>
+              <w:rPr>
+                <w:rFonts w:eastAsiaTheme="minorEastAsia"/>
+                <w:noProof/>
+                <w:lang w:eastAsia="fr-FR"/>
+              </w:rPr>
+              <w:tab/>
+            </w:r>
+            <w:r>
+              <w:rPr>
+                <w:rStyle w:val="Lienhypertexte"/>
+                <w:noProof/>
+              </w:rPr>
+              <w:t>Développement du site web</w:t>
+            </w:r>
+            <w:r>
+              <w:rPr>
+                <w:noProof/>
+                <w:webHidden/>
+              </w:rPr>
+              <w:tab/>
+            </w:r>
+            <w:r>
+              <w:rPr>
+                <w:noProof/>
+                <w:webHidden/>
+              </w:rPr>
+              <w:fldChar w:fldCharType="begin"/>
+            </w:r>
+            <w:r>
+              <w:rPr>
+                <w:noProof/>
+                <w:webHidden/>
+              </w:rPr>
+              <w:instrText xml:space="preserve"> PAGEREF _Toc514415263 \h </w:instrText>
+            </w:r>
+            <w:r>
+              <w:rPr>
+                <w:noProof/>
+                <w:webHidden/>
+              </w:rPr>
+            </w:r>
+            <w:r>
+              <w:rPr>
+                <w:noProof/>
+                <w:webHidden/>
+              </w:rPr>
+              <w:fldChar w:fldCharType="separate"/>
+            </w:r>
+            <w:r>
+              <w:rPr>
+                <w:noProof/>
+                <w:webHidden/>
+              </w:rPr>
+              <w:t>9</w:t>
             </w:r>
             <w:r>
               <w:rPr>
@@ -2283,7 +2464,7 @@
               <w:lang w:eastAsia="fr-FR"/>
             </w:rPr>
           </w:pPr>
-          <w:hyperlink w:anchor="_Toc513119016" w:history="1">
+          <w:hyperlink w:anchor="_Toc514415264" w:history="1">
             <w:r>
               <w:rPr>
                 <w:rStyle w:val="Lienhypertexte"/>
@@ -2304,6 +2485,178 @@
                 <w:rStyle w:val="Lienhypertexte"/>
                 <w:noProof/>
               </w:rPr>
+              <w:t>Problèmes rencontrés</w:t>
+            </w:r>
+            <w:r>
+              <w:rPr>
+                <w:noProof/>
+                <w:webHidden/>
+              </w:rPr>
+              <w:tab/>
+            </w:r>
+            <w:r>
+              <w:rPr>
+                <w:noProof/>
+                <w:webHidden/>
+              </w:rPr>
+              <w:fldChar w:fldCharType="begin"/>
+            </w:r>
+            <w:r>
+              <w:rPr>
+                <w:noProof/>
+                <w:webHidden/>
+              </w:rPr>
+              <w:instrText xml:space="preserve"> PAGEREF _Toc514415264 \h </w:instrText>
+            </w:r>
+            <w:r>
+              <w:rPr>
+                <w:noProof/>
+                <w:webHidden/>
+              </w:rPr>
+            </w:r>
+            <w:r>
+              <w:rPr>
+                <w:noProof/>
+                <w:webHidden/>
+              </w:rPr>
+              <w:fldChar w:fldCharType="separate"/>
+            </w:r>
+            <w:r>
+              <w:rPr>
+                <w:noProof/>
+                <w:webHidden/>
+              </w:rPr>
+              <w:t>10</w:t>
+            </w:r>
+            <w:r>
+              <w:rPr>
+                <w:noProof/>
+                <w:webHidden/>
+              </w:rPr>
+              <w:fldChar w:fldCharType="end"/>
+            </w:r>
+          </w:hyperlink>
+        </w:p>
+        <w:p>
+          <w:pPr>
+            <w:pStyle w:val="TM1"/>
+            <w:tabs>
+              <w:tab w:val="left" w:pos="440"/>
+              <w:tab w:val="right" w:leader="dot" w:pos="9062"/>
+            </w:tabs>
+            <w:rPr>
+              <w:rFonts w:eastAsiaTheme="minorEastAsia"/>
+              <w:noProof/>
+              <w:lang w:eastAsia="fr-FR"/>
+            </w:rPr>
+          </w:pPr>
+          <w:hyperlink w:anchor="_Toc514415265" w:history="1">
+            <w:r>
+              <w:rPr>
+                <w:rStyle w:val="Lienhypertexte"/>
+                <w:noProof/>
+              </w:rPr>
+              <w:t>9.</w:t>
+            </w:r>
+            <w:r>
+              <w:rPr>
+                <w:rFonts w:eastAsiaTheme="minorEastAsia"/>
+                <w:noProof/>
+                <w:lang w:eastAsia="fr-FR"/>
+              </w:rPr>
+              <w:tab/>
+            </w:r>
+            <w:r>
+              <w:rPr>
+                <w:rStyle w:val="Lienhypertexte"/>
+                <w:noProof/>
+              </w:rPr>
+              <w:t>Améliorations</w:t>
+            </w:r>
+            <w:r>
+              <w:rPr>
+                <w:noProof/>
+                <w:webHidden/>
+              </w:rPr>
+              <w:tab/>
+            </w:r>
+            <w:r>
+              <w:rPr>
+                <w:noProof/>
+                <w:webHidden/>
+              </w:rPr>
+              <w:fldChar w:fldCharType="begin"/>
+            </w:r>
+            <w:r>
+              <w:rPr>
+                <w:noProof/>
+                <w:webHidden/>
+              </w:rPr>
+              <w:instrText xml:space="preserve"> PAGEREF _Toc514415265 \h </w:instrText>
+            </w:r>
+            <w:r>
+              <w:rPr>
+                <w:noProof/>
+                <w:webHidden/>
+              </w:rPr>
+            </w:r>
+            <w:r>
+              <w:rPr>
+                <w:noProof/>
+                <w:webHidden/>
+              </w:rPr>
+              <w:fldChar w:fldCharType="separate"/>
+            </w:r>
+            <w:r>
+              <w:rPr>
+                <w:noProof/>
+                <w:webHidden/>
+              </w:rPr>
+              <w:t>10</w:t>
+            </w:r>
+            <w:r>
+              <w:rPr>
+                <w:noProof/>
+                <w:webHidden/>
+              </w:rPr>
+              <w:fldChar w:fldCharType="end"/>
+            </w:r>
+          </w:hyperlink>
+        </w:p>
+        <w:p>
+          <w:pPr>
+            <w:pStyle w:val="TM1"/>
+            <w:tabs>
+              <w:tab w:val="left" w:pos="660"/>
+              <w:tab w:val="right" w:leader="dot" w:pos="9062"/>
+            </w:tabs>
+            <w:rPr>
+              <w:rFonts w:eastAsiaTheme="minorEastAsia"/>
+              <w:noProof/>
+              <w:lang w:eastAsia="fr-FR"/>
+            </w:rPr>
+          </w:pPr>
+          <w:hyperlink w:anchor="_Toc514415266" w:history="1">
+            <w:r>
+              <w:rPr>
+                <w:rStyle w:val="Lienhypertexte"/>
+                <w:noProof/>
+              </w:rPr>
+              <w:t>10.</w:t>
+            </w:r>
+            <w:r>
+              <w:rPr>
+                <w:rFonts w:eastAsiaTheme="minorEastAsia"/>
+                <w:noProof/>
+                <w:lang w:eastAsia="fr-FR"/>
+              </w:rPr>
+              <w:tab/>
+            </w:r>
+            <w:r>
+              <w:rPr>
+                <w:rStyle w:val="Lienhypertexte"/>
+                <w:noProof/>
+              </w:rPr>
               <w:t>Conclusions</w:t>
             </w:r>
             <w:r>
@@ -2325,7 +2678,7 @@
                 <w:noProof/>
                 <w:webHidden/>
               </w:rPr>
-              <w:instrText xml:space="preserve"> PAGEREF _Toc513119016 \h </w:instrText>
+              <w:instrText xml:space="preserve"> PAGEREF _Toc514415266 \h </w:instrText>
             </w:r>
             <w:r>
               <w:rPr>
@@ -2345,7 +2698,7 @@
                 <w:noProof/>
                 <w:webHidden/>
               </w:rPr>
-              <w:t>7</w:t>
+              <w:t>10</w:t>
             </w:r>
             <w:r>
               <w:rPr>
@@ -2383,7 +2736,7 @@
       <w:pPr>
         <w:pStyle w:val="Titre1"/>
       </w:pPr>
-      <w:bookmarkStart w:id="8" w:name="_Toc513119010"/>
+      <w:bookmarkStart w:id="8" w:name="_Toc514415256"/>
       <w:r>
         <w:lastRenderedPageBreak/>
         <w:t>Introduction et p</w:t>
@@ -2479,6 +2832,7 @@
       <w:pPr>
         <w:pStyle w:val="Titre1"/>
       </w:pPr>
+      <w:bookmarkStart w:id="9" w:name="_Toc514415257"/>
       <w:r>
         <w:t>Matériel</w:t>
       </w:r>
@@ -2488,6 +2842,7 @@
       <w:r>
         <w:t>utilisé</w:t>
       </w:r>
+      <w:bookmarkEnd w:id="9"/>
     </w:p>
     <w:p>
       <w:pPr>
@@ -2655,7 +3010,6 @@
         <w:rPr>
           <w:sz w:val="20"/>
           <w:szCs w:val="20"/>
-          <w:lang w:eastAsia="fr-FR"/>
         </w:rPr>
       </w:pPr>
       <w:r>
@@ -2680,10 +3034,28 @@
         <w:t>robot monté</w:t>
       </w:r>
     </w:p>
+    <w:p/>
+    <w:p>
+      <w:pPr>
+        <w:pStyle w:val="Titre1"/>
+      </w:pPr>
+      <w:r>
+        <w:lastRenderedPageBreak/>
+        <w:t>Diagramme de Gantt</w:t>
+      </w:r>
+    </w:p>
     <w:p>
       <w:pPr>
         <w:pStyle w:val="Corpsdetexte"/>
         <w:rPr>
+          <w:lang w:eastAsia="fr-FR"/>
+        </w:rPr>
+      </w:pPr>
+    </w:p>
+    <w:p>
+      <w:pPr>
+        <w:pStyle w:val="Corpsdetexte"/>
+        <w:rPr>
           <w:sz w:val="24"/>
           <w:szCs w:val="24"/>
           <w:lang w:eastAsia="fr-FR"/>
@@ -2694,12 +3066,20 @@
       <w:pPr>
         <w:pStyle w:val="Titre1"/>
       </w:pPr>
-      <w:bookmarkStart w:id="9" w:name="_Toc513119011"/>
-      <w:r>
-        <w:lastRenderedPageBreak/>
-        <w:t>Présentation détaillée du capteur à ultrason</w:t>
-      </w:r>
-      <w:bookmarkEnd w:id="9"/>
+      <w:bookmarkStart w:id="10" w:name="_Toc514415258"/>
+      <w:r>
+        <w:t xml:space="preserve">Présentation </w:t>
+      </w:r>
+      <w:r>
+        <w:rPr>
+          <w:color w:val="FF0000"/>
+        </w:rPr>
+        <w:t xml:space="preserve">détaillée </w:t>
+      </w:r>
+      <w:r>
+        <w:t>du capteur à ultrason</w:t>
+      </w:r>
+      <w:bookmarkEnd w:id="10"/>
     </w:p>
     <w:p>
       <w:pPr>
@@ -2708,6 +3088,74 @@
           <w:lang w:eastAsia="fr-FR"/>
         </w:rPr>
       </w:pPr>
+    </w:p>
+    <w:p>
+      <w:pPr>
+        <w:pStyle w:val="Corpsdetexte"/>
+        <w:rPr>
+          <w:b/>
+          <w:color w:val="FF0000"/>
+          <w:sz w:val="36"/>
+          <w:szCs w:val="36"/>
+          <w:lang w:eastAsia="fr-FR"/>
+        </w:rPr>
+      </w:pPr>
+      <w:r>
+        <w:rPr>
+          <w:b/>
+          <w:color w:val="FF0000"/>
+          <w:sz w:val="36"/>
+          <w:szCs w:val="36"/>
+          <w:lang w:eastAsia="fr-FR"/>
+        </w:rPr>
+        <w:t>PRINCIPE PHYSIQUE, ELECTRONIQUE ET PROGRAMMATION DEMANDEE, PARTIE MICHIELS DONC IMPORTANT</w:t>
+      </w:r>
+    </w:p>
+    <w:p>
+      <w:pPr>
+        <w:pStyle w:val="Corpsdetexte"/>
+        <w:rPr>
+          <w:b/>
+          <w:color w:val="FF0000"/>
+          <w:sz w:val="36"/>
+          <w:szCs w:val="36"/>
+          <w:lang w:eastAsia="fr-FR"/>
+        </w:rPr>
+      </w:pPr>
+      <w:hyperlink r:id="rId10" w:history="1">
+        <w:r>
+          <w:rPr>
+            <w:rStyle w:val="Lienhypertexte"/>
+            <w:b/>
+            <w:sz w:val="36"/>
+            <w:szCs w:val="36"/>
+            <w:lang w:eastAsia="fr-FR"/>
+          </w:rPr>
+          <w:t>https://www.gotronic.fr/pj2-hc-sr04-utilisation-avec-picaxe-1343.pdf</w:t>
+        </w:r>
+      </w:hyperlink>
+    </w:p>
+    <w:p>
+      <w:pPr>
+        <w:pStyle w:val="Corpsdetexte"/>
+        <w:rPr>
+          <w:b/>
+          <w:color w:val="FF0000"/>
+          <w:sz w:val="36"/>
+          <w:szCs w:val="36"/>
+          <w:lang w:eastAsia="fr-FR"/>
+        </w:rPr>
+      </w:pPr>
+      <w:r>
+        <w:rPr>
+          <w:b/>
+          <w:color w:val="FF0000"/>
+          <w:sz w:val="36"/>
+          <w:szCs w:val="36"/>
+          <w:lang w:eastAsia="fr-FR"/>
+        </w:rPr>
+        <w:t>https://www.carnetdumaker.net/articles/mesurer-une-distance-avec-un-capteur-ultrason-hc-sr04-et-une-carte-arduino-genuino/</w:t>
+      </w:r>
     </w:p>
     <w:p>
       <w:pPr>
@@ -2780,7 +3228,7 @@
                     </pic:cNvPicPr>
                   </pic:nvPicPr>
                   <pic:blipFill>
-                    <a:blip r:embed="rId10">
+                    <a:blip r:embed="rId11">
                       <a:extLst>
                         <a:ext uri="{28A0092B-C50C-407E-A947-70E740481C1C}">
                           <a14:useLocalDpi xmlns:a14="http://schemas.microsoft.com/office/drawing/2010/main" val="0"/>
@@ -2945,6 +3393,7 @@
           <w:szCs w:val="24"/>
           <w:lang w:eastAsia="fr-FR"/>
         </w:rPr>
+        <w:lastRenderedPageBreak/>
         <w:t>A l’impact d’un objet, l’ultrason retourne en sens inverse. Cela signifie que lors d’un impact face à la source, l’onde est renvoyée en direction du capteur</w:t>
       </w:r>
     </w:p>
@@ -3031,9 +3480,11 @@
       <w:pPr>
         <w:pStyle w:val="Titre1"/>
       </w:pPr>
+      <w:bookmarkStart w:id="11" w:name="_Toc514415259"/>
       <w:r>
         <w:t>Contrôle du robot</w:t>
       </w:r>
+      <w:bookmarkEnd w:id="11"/>
     </w:p>
     <w:p>
       <w:pPr>
@@ -3060,17 +3511,65 @@
           <w:szCs w:val="24"/>
           <w:lang w:eastAsia="fr-FR"/>
         </w:rPr>
-        <w:t>Pour tirer parti au mieux du Raspberry pi 3 et pour le côté innovation du projet, nous avons décidé de développer un site web permettant principalement d’av</w:t>
-      </w:r>
-      <w:bookmarkStart w:id="10" w:name="_GoBack"/>
-      <w:bookmarkEnd w:id="10"/>
-      <w:r>
-        <w:rPr>
-          <w:sz w:val="24"/>
-          <w:szCs w:val="24"/>
-          <w:lang w:eastAsia="fr-FR"/>
-        </w:rPr>
-        <w:t>oir une interface pour démarrer le robot pour cartographier une pièce et l’afficher en retour.</w:t>
+        <w:t xml:space="preserve">Pour tirer parti au mieux du Raspberry pi 3 et pour le côté </w:t>
+      </w:r>
+      <w:r>
+        <w:rPr>
+          <w:sz w:val="24"/>
+          <w:szCs w:val="24"/>
+          <w:lang w:eastAsia="fr-FR"/>
+        </w:rPr>
+        <w:t>« </w:t>
+      </w:r>
+      <w:r>
+        <w:rPr>
+          <w:sz w:val="24"/>
+          <w:szCs w:val="24"/>
+          <w:lang w:eastAsia="fr-FR"/>
+        </w:rPr>
+        <w:t>innovation</w:t>
+      </w:r>
+      <w:r>
+        <w:rPr>
+          <w:sz w:val="24"/>
+          <w:szCs w:val="24"/>
+          <w:lang w:eastAsia="fr-FR"/>
+        </w:rPr>
+        <w:t> »</w:t>
+      </w:r>
+      <w:r>
+        <w:rPr>
+          <w:sz w:val="24"/>
+          <w:szCs w:val="24"/>
+          <w:lang w:eastAsia="fr-FR"/>
+        </w:rPr>
+        <w:t xml:space="preserve"> du projet, nous avons décidé de développer un site web</w:t>
+      </w:r>
+      <w:r>
+        <w:rPr>
+          <w:sz w:val="24"/>
+          <w:szCs w:val="24"/>
+          <w:lang w:eastAsia="fr-FR"/>
+        </w:rPr>
+        <w:t xml:space="preserve">.  Cette solution nous a permis à ce que le contrôle du robot soit opérationnel avec pratiquement </w:t>
+      </w:r>
+      <w:proofErr w:type="gramStart"/>
+      <w:r>
+        <w:rPr>
+          <w:sz w:val="24"/>
+          <w:szCs w:val="24"/>
+          <w:lang w:eastAsia="fr-FR"/>
+        </w:rPr>
+        <w:t>tout les supports</w:t>
+      </w:r>
+      <w:proofErr w:type="gramEnd"/>
+      <w:r>
+        <w:rPr>
+          <w:sz w:val="24"/>
+          <w:szCs w:val="24"/>
+          <w:lang w:eastAsia="fr-FR"/>
+        </w:rPr>
+        <w:t xml:space="preserve">. </w:t>
       </w:r>
     </w:p>
     <w:p>
@@ -3082,15 +3581,6 @@
           <w:lang w:eastAsia="fr-FR"/>
         </w:rPr>
       </w:pPr>
-      <w:r>
-        <w:rPr>
-          <w:sz w:val="24"/>
-          <w:szCs w:val="24"/>
-          <w:lang w:eastAsia="fr-FR"/>
-        </w:rPr>
-        <w:lastRenderedPageBreak/>
-        <w:t>Nous avons donc dû installer un serveur Apache 2 sur le Raspberry pi 3 permettant de répondre aux requêtes envoyées, et nous avons également installé MySQL et PHP sur le Raspberry pi 3</w:t>
-      </w:r>
     </w:p>
     <w:p>
       <w:pPr>
@@ -3101,6 +3591,56 @@
           <w:lang w:eastAsia="fr-FR"/>
         </w:rPr>
       </w:pPr>
+      <w:r>
+        <w:rPr>
+          <w:sz w:val="24"/>
+          <w:szCs w:val="24"/>
+          <w:lang w:eastAsia="fr-FR"/>
+        </w:rPr>
+        <w:t xml:space="preserve"> L’objectif premier du site </w:t>
+      </w:r>
+      <w:proofErr w:type="gramStart"/>
+      <w:r>
+        <w:rPr>
+          <w:sz w:val="24"/>
+          <w:szCs w:val="24"/>
+          <w:lang w:eastAsia="fr-FR"/>
+        </w:rPr>
+        <w:t>était  d’obtenir</w:t>
+      </w:r>
+      <w:proofErr w:type="gramEnd"/>
+      <w:r>
+        <w:rPr>
+          <w:sz w:val="24"/>
+          <w:szCs w:val="24"/>
+          <w:lang w:eastAsia="fr-FR"/>
+        </w:rPr>
+        <w:t xml:space="preserve"> une interface pour démarrer le robot </w:t>
+      </w:r>
+      <w:r>
+        <w:rPr>
+          <w:sz w:val="24"/>
+          <w:szCs w:val="24"/>
+          <w:lang w:eastAsia="fr-FR"/>
+        </w:rPr>
+        <w:t xml:space="preserve">afin de </w:t>
+      </w:r>
+      <w:r>
+        <w:rPr>
+          <w:sz w:val="24"/>
+          <w:szCs w:val="24"/>
+          <w:lang w:eastAsia="fr-FR"/>
+        </w:rPr>
+        <w:t xml:space="preserve"> cartographier une pièce et l’afficher en retour.</w:t>
+      </w:r>
+      <w:r>
+        <w:rPr>
+          <w:sz w:val="24"/>
+          <w:szCs w:val="24"/>
+          <w:lang w:eastAsia="fr-FR"/>
+        </w:rPr>
+        <w:t xml:space="preserve"> </w:t>
+      </w:r>
     </w:p>
     <w:p>
       <w:pPr>
@@ -3117,6 +3657,58 @@
           <w:szCs w:val="24"/>
           <w:lang w:eastAsia="fr-FR"/>
         </w:rPr>
+        <w:t>Nous avons donc dû installer un serveur Apache 2 sur le Raspberry pi 3 permettant de répondre aux requêtes envoyées</w:t>
+      </w:r>
+      <w:r>
+        <w:rPr>
+          <w:sz w:val="24"/>
+          <w:szCs w:val="24"/>
+          <w:lang w:eastAsia="fr-FR"/>
+        </w:rPr>
+        <w:t xml:space="preserve"> par l’utilisateur</w:t>
+      </w:r>
+      <w:r>
+        <w:rPr>
+          <w:sz w:val="24"/>
+          <w:szCs w:val="24"/>
+          <w:lang w:eastAsia="fr-FR"/>
+        </w:rPr>
+        <w:t>, et nous avons également installé MySQL et PHP su</w:t>
+      </w:r>
+      <w:r>
+        <w:rPr>
+          <w:sz w:val="24"/>
+          <w:szCs w:val="24"/>
+          <w:lang w:eastAsia="fr-FR"/>
+        </w:rPr>
+        <w:t>r celui-ci.</w:t>
+      </w:r>
+    </w:p>
+    <w:p>
+      <w:pPr>
+        <w:pStyle w:val="Corpsdetexte"/>
+        <w:rPr>
+          <w:sz w:val="24"/>
+          <w:szCs w:val="24"/>
+          <w:lang w:eastAsia="fr-FR"/>
+        </w:rPr>
+      </w:pPr>
+    </w:p>
+    <w:p>
+      <w:pPr>
+        <w:pStyle w:val="Corpsdetexte"/>
+        <w:rPr>
+          <w:sz w:val="24"/>
+          <w:szCs w:val="24"/>
+          <w:lang w:eastAsia="fr-FR"/>
+        </w:rPr>
+      </w:pPr>
+      <w:r>
+        <w:rPr>
+          <w:sz w:val="24"/>
+          <w:szCs w:val="24"/>
+          <w:lang w:eastAsia="fr-FR"/>
+        </w:rPr>
         <w:t>Un minimum de sécurité sur le site web a été implémenté afin d’éviter que n’importe qui puisse démarrer une cartographie. Une interface de connexion a donc été mise en œuvre. Pour stocker les comptes utilisateurs et se connecter, nous avons ajouté une table appropriée à notre base de données.</w:t>
       </w:r>
     </w:p>
@@ -3129,42 +3721,6 @@
           <w:lang w:eastAsia="fr-FR"/>
         </w:rPr>
       </w:pPr>
-    </w:p>
-    <w:p>
-      <w:pPr>
-        <w:pStyle w:val="Corpsdetexte"/>
-        <w:rPr>
-          <w:sz w:val="24"/>
-          <w:szCs w:val="24"/>
-          <w:lang w:eastAsia="fr-FR"/>
-        </w:rPr>
-      </w:pPr>
-      <w:r>
-        <w:rPr>
-          <w:sz w:val="24"/>
-          <w:szCs w:val="24"/>
-          <w:lang w:eastAsia="fr-FR"/>
-        </w:rPr>
-        <w:t>Afin d’apporter un intérêt supplémentaire au site web, nous avons également créée une autre table pour stocker l’utilisateur, la pièce indiquée et sa cartographie.</w:t>
-      </w:r>
-    </w:p>
-    <w:p>
-      <w:pPr>
-        <w:pStyle w:val="Corpsdetexte"/>
-        <w:rPr>
-          <w:sz w:val="24"/>
-          <w:szCs w:val="24"/>
-          <w:lang w:eastAsia="fr-FR"/>
-        </w:rPr>
-      </w:pPr>
-      <w:r>
-        <w:rPr>
-          <w:sz w:val="24"/>
-          <w:szCs w:val="24"/>
-          <w:lang w:eastAsia="fr-FR"/>
-        </w:rPr>
-        <w:t>Chaque utilisateur peut donc visualiser son historique de cartographie effectué.</w:t>
-      </w:r>
     </w:p>
     <w:p>
       <w:pPr>
@@ -3188,6 +3744,7 @@
           <w:szCs w:val="24"/>
           <w:lang w:eastAsia="fr-FR"/>
         </w:rPr>
+        <w:lastRenderedPageBreak/>
         <w:drawing>
           <wp:inline distT="0" distB="0" distL="0" distR="0" wp14:anchorId="5AFCD370" wp14:editId="45182BD8">
             <wp:extent cx="6140720" cy="2867025"/>
@@ -3206,7 +3763,7 @@
                     </pic:cNvPicPr>
                   </pic:nvPicPr>
                   <pic:blipFill>
-                    <a:blip r:embed="rId11">
+                    <a:blip r:embed="rId12">
                       <a:extLst>
                         <a:ext uri="{28A0092B-C50C-407E-A947-70E740481C1C}">
                           <a14:useLocalDpi xmlns:a14="http://schemas.microsoft.com/office/drawing/2010/main" val="0"/>
@@ -3255,6 +3812,70 @@
       </w:r>
     </w:p>
     <w:p/>
+    <w:p/>
+    <w:p>
+      <w:pPr>
+        <w:pStyle w:val="Corpsdetexte"/>
+        <w:rPr>
+          <w:sz w:val="24"/>
+          <w:szCs w:val="24"/>
+          <w:lang w:eastAsia="fr-FR"/>
+        </w:rPr>
+      </w:pPr>
+      <w:r>
+        <w:rPr>
+          <w:sz w:val="24"/>
+          <w:szCs w:val="24"/>
+          <w:lang w:eastAsia="fr-FR"/>
+        </w:rPr>
+        <w:t>Afin d’apporter un intérêt supplémentaire au site web, nous avons également créée une autre table</w:t>
+      </w:r>
+      <w:r>
+        <w:rPr>
+          <w:sz w:val="24"/>
+          <w:szCs w:val="24"/>
+          <w:lang w:eastAsia="fr-FR"/>
+        </w:rPr>
+        <w:t xml:space="preserve"> dans la base de </w:t>
+      </w:r>
+      <w:proofErr w:type="gramStart"/>
+      <w:r>
+        <w:rPr>
+          <w:sz w:val="24"/>
+          <w:szCs w:val="24"/>
+          <w:lang w:eastAsia="fr-FR"/>
+        </w:rPr>
+        <w:t>donnée</w:t>
+      </w:r>
+      <w:proofErr w:type="gramEnd"/>
+      <w:r>
+        <w:rPr>
+          <w:sz w:val="24"/>
+          <w:szCs w:val="24"/>
+          <w:lang w:eastAsia="fr-FR"/>
+        </w:rPr>
+        <w:t xml:space="preserve"> pour stocker l’utilisateur, la pièce indiquée et sa cartographie.</w:t>
+      </w:r>
+    </w:p>
+    <w:p>
+      <w:pPr>
+        <w:pStyle w:val="Corpsdetexte"/>
+        <w:rPr>
+          <w:sz w:val="24"/>
+          <w:szCs w:val="24"/>
+          <w:lang w:eastAsia="fr-FR"/>
+        </w:rPr>
+      </w:pPr>
+      <w:r>
+        <w:rPr>
+          <w:sz w:val="24"/>
+          <w:szCs w:val="24"/>
+          <w:lang w:eastAsia="fr-FR"/>
+        </w:rPr>
+        <w:t>Chaque utilisateur peut donc visualiser son historique de cartographie effectué.</w:t>
+      </w:r>
+    </w:p>
+    <w:p/>
     <w:p>
       <w:pPr>
         <w:keepNext/>
@@ -3282,7 +3903,7 @@
                     </pic:cNvPicPr>
                   </pic:nvPicPr>
                   <pic:blipFill>
-                    <a:blip r:embed="rId12">
+                    <a:blip r:embed="rId13">
                       <a:extLst>
                         <a:ext uri="{28A0092B-C50C-407E-A947-70E740481C1C}">
                           <a14:useLocalDpi xmlns:a14="http://schemas.microsoft.com/office/drawing/2010/main" val="0"/>
@@ -3357,11 +3978,11 @@
       <w:pPr>
         <w:pStyle w:val="Titre1"/>
       </w:pPr>
-      <w:bookmarkStart w:id="11" w:name="_Toc513119012"/>
+      <w:bookmarkStart w:id="12" w:name="_Toc514415260"/>
       <w:r>
         <w:t>Choix de l’IDE</w:t>
       </w:r>
-      <w:bookmarkEnd w:id="11"/>
+      <w:bookmarkEnd w:id="12"/>
     </w:p>
     <w:p>
       <w:pPr>
@@ -3510,14 +4131,6 @@
           <w:szCs w:val="24"/>
           <w:lang w:eastAsia="fr-FR"/>
         </w:rPr>
-        <w:t xml:space="preserve"> </w:t>
-      </w:r>
-      <w:r>
-        <w:rPr>
-          <w:sz w:val="24"/>
-          <w:szCs w:val="24"/>
-          <w:lang w:eastAsia="fr-FR"/>
-        </w:rPr>
         <w:t>I</w:t>
       </w:r>
       <w:r>
@@ -3556,12 +4169,228 @@
     <w:p>
       <w:pPr>
         <w:pStyle w:val="Titre1"/>
-      </w:pPr>
-      <w:bookmarkStart w:id="12" w:name="_Toc513119013"/>
+        <w:jc w:val="left"/>
+      </w:pPr>
+      <w:r>
+        <w:t>Outils utilisés pour la gestion du projet</w:t>
+      </w:r>
+    </w:p>
+    <w:p>
+      <w:pPr>
+        <w:pStyle w:val="Corpsdetexte"/>
+        <w:rPr>
+          <w:lang w:eastAsia="fr-FR"/>
+        </w:rPr>
+      </w:pPr>
+    </w:p>
+    <w:p>
+      <w:pPr>
+        <w:pStyle w:val="Corpsdetexte"/>
+        <w:rPr>
+          <w:lang w:eastAsia="fr-FR"/>
+        </w:rPr>
+      </w:pPr>
+      <w:r>
+        <w:rPr>
+          <w:lang w:eastAsia="fr-FR"/>
+        </w:rPr>
+        <w:t xml:space="preserve">Afin de permettre une </w:t>
+      </w:r>
+      <w:r>
+        <w:rPr>
+          <w:sz w:val="24"/>
+          <w:szCs w:val="24"/>
+          <w:lang w:eastAsia="fr-FR"/>
+        </w:rPr>
+        <w:t>gestion</w:t>
+      </w:r>
+      <w:r>
+        <w:rPr>
+          <w:lang w:eastAsia="fr-FR"/>
+        </w:rPr>
+        <w:t xml:space="preserve"> de projet efficace, nous avons tous utilisé Git e</w:t>
+      </w:r>
+      <w:r>
+        <w:rPr>
+          <w:lang w:eastAsia="fr-FR"/>
+        </w:rPr>
+        <w:t xml:space="preserve">t nous avons aussi créée un dépôt sur </w:t>
+      </w:r>
+      <w:proofErr w:type="spellStart"/>
+      <w:r>
+        <w:rPr>
+          <w:lang w:eastAsia="fr-FR"/>
+        </w:rPr>
+        <w:t>Github</w:t>
+      </w:r>
+      <w:proofErr w:type="spellEnd"/>
+      <w:r>
+        <w:rPr>
+          <w:lang w:eastAsia="fr-FR"/>
+        </w:rPr>
+        <w:t>.</w:t>
+      </w:r>
+    </w:p>
+    <w:p>
+      <w:pPr>
+        <w:pStyle w:val="Corpsdetexte"/>
+        <w:rPr>
+          <w:sz w:val="24"/>
+          <w:szCs w:val="24"/>
+          <w:lang w:eastAsia="fr-FR"/>
+        </w:rPr>
+      </w:pPr>
+      <w:r>
+        <w:rPr>
+          <w:sz w:val="24"/>
+          <w:szCs w:val="24"/>
+          <w:lang w:eastAsia="fr-FR"/>
+        </w:rPr>
+        <w:t xml:space="preserve">Cela nous a principalement permis de synchroniser </w:t>
+      </w:r>
+      <w:r>
+        <w:rPr>
+          <w:sz w:val="24"/>
+          <w:szCs w:val="24"/>
+          <w:lang w:eastAsia="fr-FR"/>
+        </w:rPr>
+        <w:t xml:space="preserve">toutes nos modifications effectuées. Tout le monde a donc pu travailler en parallèle sur le projet ce qui a amélioré la gestion générale de celui-ci et nous avons également pu </w:t>
+      </w:r>
+      <w:r>
+        <w:rPr>
+          <w:sz w:val="24"/>
+          <w:szCs w:val="24"/>
+          <w:lang w:eastAsia="fr-FR"/>
+        </w:rPr>
+        <w:t xml:space="preserve">gérer </w:t>
+      </w:r>
+      <w:r>
+        <w:rPr>
+          <w:sz w:val="24"/>
+          <w:szCs w:val="24"/>
+          <w:lang w:eastAsia="fr-FR"/>
+        </w:rPr>
+        <w:t>les différentes versions</w:t>
+      </w:r>
+      <w:r>
+        <w:rPr>
+          <w:sz w:val="24"/>
+          <w:szCs w:val="24"/>
+          <w:lang w:eastAsia="fr-FR"/>
+        </w:rPr>
+        <w:t xml:space="preserve"> du</w:t>
+      </w:r>
+      <w:r>
+        <w:rPr>
+          <w:sz w:val="24"/>
+          <w:szCs w:val="24"/>
+          <w:lang w:eastAsia="fr-FR"/>
+        </w:rPr>
+        <w:t xml:space="preserve"> robot baliseur.</w:t>
+      </w:r>
+    </w:p>
+    <w:p>
+      <w:pPr>
+        <w:pStyle w:val="Corpsdetexte"/>
+        <w:rPr>
+          <w:sz w:val="24"/>
+          <w:szCs w:val="24"/>
+          <w:lang w:eastAsia="fr-FR"/>
+        </w:rPr>
+      </w:pPr>
+      <w:r>
+        <w:rPr>
+          <w:sz w:val="24"/>
+          <w:szCs w:val="24"/>
+          <w:lang w:eastAsia="fr-FR"/>
+        </w:rPr>
+        <w:lastRenderedPageBreak/>
+        <w:t xml:space="preserve">L’utilisation de </w:t>
+      </w:r>
+      <w:proofErr w:type="spellStart"/>
+      <w:r>
+        <w:rPr>
+          <w:sz w:val="24"/>
+          <w:szCs w:val="24"/>
+          <w:lang w:eastAsia="fr-FR"/>
+        </w:rPr>
+        <w:t>Github</w:t>
+      </w:r>
+      <w:proofErr w:type="spellEnd"/>
+      <w:r>
+        <w:rPr>
+          <w:sz w:val="24"/>
+          <w:szCs w:val="24"/>
+          <w:lang w:eastAsia="fr-FR"/>
+        </w:rPr>
+        <w:t xml:space="preserve"> pourra nous permettre en autre de partager notre projet à une </w:t>
+      </w:r>
+      <w:proofErr w:type="gramStart"/>
+      <w:r>
+        <w:rPr>
+          <w:sz w:val="24"/>
+          <w:szCs w:val="24"/>
+          <w:lang w:eastAsia="fr-FR"/>
+        </w:rPr>
+        <w:t>plus  large</w:t>
+      </w:r>
+      <w:proofErr w:type="gramEnd"/>
+      <w:r>
+        <w:rPr>
+          <w:sz w:val="24"/>
+          <w:szCs w:val="24"/>
+          <w:lang w:eastAsia="fr-FR"/>
+        </w:rPr>
+        <w:t xml:space="preserve"> communauté. </w:t>
+      </w:r>
+    </w:p>
+    <w:p>
+      <w:pPr>
+        <w:pStyle w:val="Corpsdetexte"/>
+        <w:rPr>
+          <w:sz w:val="24"/>
+          <w:szCs w:val="24"/>
+          <w:lang w:eastAsia="fr-FR"/>
+        </w:rPr>
+      </w:pPr>
+    </w:p>
+    <w:p>
+      <w:pPr>
+        <w:pStyle w:val="Corpsdetexte"/>
+        <w:rPr>
+          <w:sz w:val="24"/>
+          <w:szCs w:val="24"/>
+          <w:lang w:eastAsia="fr-FR"/>
+        </w:rPr>
+      </w:pPr>
+      <w:r>
+        <w:rPr>
+          <w:sz w:val="24"/>
+          <w:szCs w:val="24"/>
+          <w:lang w:eastAsia="fr-FR"/>
+        </w:rPr>
+        <w:t>Nous avons également utilisé Microsoft Project pour visualiser la répartition des tâches et obtenir le Diagramme de Gantt.</w:t>
+      </w:r>
+    </w:p>
+    <w:p>
+      <w:pPr>
+        <w:pStyle w:val="Corpsdetexte"/>
+        <w:rPr>
+          <w:sz w:val="24"/>
+          <w:szCs w:val="24"/>
+          <w:lang w:eastAsia="fr-FR"/>
+        </w:rPr>
+      </w:pPr>
+    </w:p>
+    <w:p>
+      <w:pPr>
+        <w:pStyle w:val="Titre1"/>
+      </w:pPr>
+      <w:bookmarkStart w:id="13" w:name="_Toc514415261"/>
       <w:r>
         <w:t>Algorithme de programmation</w:t>
       </w:r>
-      <w:bookmarkEnd w:id="12"/>
+      <w:bookmarkEnd w:id="13"/>
     </w:p>
     <w:p>
       <w:pPr>
@@ -3570,6 +4399,7 @@
           <w:i w:val="0"/>
         </w:rPr>
       </w:pPr>
+      <w:bookmarkStart w:id="14" w:name="_Toc514415262"/>
       <w:r>
         <w:rPr>
           <w:i w:val="0"/>
@@ -3582,6 +4412,7 @@
         </w:rPr>
         <w:t>du robot</w:t>
       </w:r>
+      <w:bookmarkEnd w:id="14"/>
     </w:p>
     <w:p>
       <w:pPr>
@@ -3598,12 +4429,14 @@
           <w:i w:val="0"/>
         </w:rPr>
       </w:pPr>
+      <w:bookmarkStart w:id="15" w:name="_Toc514415263"/>
       <w:r>
         <w:rPr>
           <w:i w:val="0"/>
         </w:rPr>
         <w:t>Développement du site web</w:t>
       </w:r>
+      <w:bookmarkEnd w:id="15"/>
     </w:p>
     <w:p>
       <w:pPr>
@@ -3626,17 +4459,657 @@
       <w:pPr>
         <w:pStyle w:val="Titre1"/>
       </w:pPr>
-      <w:bookmarkStart w:id="13" w:name="_Toc513119014"/>
-      <w:r>
+      <w:bookmarkStart w:id="16" w:name="_Toc514415264"/>
+      <w:r>
+        <w:t>Problèmes rencontrés</w:t>
+      </w:r>
+      <w:bookmarkEnd w:id="16"/>
+    </w:p>
+    <w:p>
+      <w:pPr>
+        <w:pStyle w:val="Corpsdetexte"/>
+        <w:rPr>
+          <w:lang w:eastAsia="fr-FR"/>
+        </w:rPr>
+      </w:pPr>
+    </w:p>
+    <w:p>
+      <w:pPr>
+        <w:pStyle w:val="Corpsdetexte"/>
+        <w:numPr>
+          <w:ilvl w:val="0"/>
+          <w:numId w:val="32"/>
+        </w:numPr>
+        <w:rPr>
+          <w:sz w:val="24"/>
+          <w:szCs w:val="24"/>
+          <w:lang w:eastAsia="fr-FR"/>
+        </w:rPr>
+      </w:pPr>
+      <w:r>
+        <w:rPr>
+          <w:sz w:val="24"/>
+          <w:szCs w:val="24"/>
+          <w:lang w:eastAsia="fr-FR"/>
+        </w:rPr>
+        <w:t>Le</w:t>
+      </w:r>
+      <w:r>
+        <w:rPr>
+          <w:sz w:val="24"/>
+          <w:szCs w:val="24"/>
+          <w:lang w:eastAsia="fr-FR"/>
+        </w:rPr>
+        <w:t>s</w:t>
+      </w:r>
+      <w:r>
+        <w:rPr>
+          <w:sz w:val="24"/>
+          <w:szCs w:val="24"/>
+          <w:lang w:eastAsia="fr-FR"/>
+        </w:rPr>
+        <w:t xml:space="preserve"> premier</w:t>
+      </w:r>
+      <w:r>
+        <w:rPr>
+          <w:sz w:val="24"/>
+          <w:szCs w:val="24"/>
+          <w:lang w:eastAsia="fr-FR"/>
+        </w:rPr>
+        <w:t xml:space="preserve">s </w:t>
+      </w:r>
+      <w:r>
+        <w:rPr>
+          <w:sz w:val="24"/>
+          <w:szCs w:val="24"/>
+          <w:lang w:eastAsia="fr-FR"/>
+        </w:rPr>
+        <w:t>problème</w:t>
+      </w:r>
+      <w:r>
+        <w:rPr>
+          <w:sz w:val="24"/>
+          <w:szCs w:val="24"/>
+          <w:lang w:eastAsia="fr-FR"/>
+        </w:rPr>
+        <w:t>s</w:t>
+      </w:r>
+      <w:r>
+        <w:rPr>
+          <w:sz w:val="24"/>
+          <w:szCs w:val="24"/>
+          <w:lang w:eastAsia="fr-FR"/>
+        </w:rPr>
+        <w:t xml:space="preserve"> au</w:t>
+      </w:r>
+      <w:r>
+        <w:rPr>
+          <w:sz w:val="24"/>
+          <w:szCs w:val="24"/>
+          <w:lang w:eastAsia="fr-FR"/>
+        </w:rPr>
+        <w:t>x</w:t>
+      </w:r>
+      <w:r>
+        <w:rPr>
+          <w:sz w:val="24"/>
+          <w:szCs w:val="24"/>
+          <w:lang w:eastAsia="fr-FR"/>
+        </w:rPr>
+        <w:t>quel</w:t>
+      </w:r>
+      <w:r>
+        <w:rPr>
+          <w:sz w:val="24"/>
+          <w:szCs w:val="24"/>
+          <w:lang w:eastAsia="fr-FR"/>
+        </w:rPr>
+        <w:t>s</w:t>
+      </w:r>
+      <w:r>
+        <w:rPr>
+          <w:sz w:val="24"/>
+          <w:szCs w:val="24"/>
+          <w:lang w:eastAsia="fr-FR"/>
+        </w:rPr>
+        <w:t xml:space="preserve"> nous avons été </w:t>
+      </w:r>
+      <w:r>
+        <w:rPr>
+          <w:sz w:val="24"/>
+          <w:szCs w:val="24"/>
+          <w:lang w:eastAsia="fr-FR"/>
+        </w:rPr>
+        <w:t>confrontés</w:t>
+      </w:r>
+      <w:r>
+        <w:rPr>
+          <w:sz w:val="24"/>
+          <w:szCs w:val="24"/>
+          <w:lang w:eastAsia="fr-FR"/>
+        </w:rPr>
+        <w:t xml:space="preserve"> </w:t>
+      </w:r>
+      <w:r>
+        <w:rPr>
+          <w:sz w:val="24"/>
+          <w:szCs w:val="24"/>
+          <w:lang w:eastAsia="fr-FR"/>
+        </w:rPr>
+        <w:t>ont</w:t>
+      </w:r>
+      <w:r>
+        <w:rPr>
+          <w:sz w:val="24"/>
+          <w:szCs w:val="24"/>
+          <w:lang w:eastAsia="fr-FR"/>
+        </w:rPr>
+        <w:t xml:space="preserve"> été</w:t>
+      </w:r>
+      <w:r>
+        <w:rPr>
+          <w:sz w:val="24"/>
+          <w:szCs w:val="24"/>
+          <w:lang w:eastAsia="fr-FR"/>
+        </w:rPr>
+        <w:t xml:space="preserve"> l</w:t>
+      </w:r>
+      <w:r>
+        <w:rPr>
+          <w:sz w:val="24"/>
+          <w:szCs w:val="24"/>
+          <w:lang w:eastAsia="fr-FR"/>
+        </w:rPr>
+        <w:t>a fixation</w:t>
+      </w:r>
+      <w:r>
+        <w:rPr>
+          <w:sz w:val="24"/>
+          <w:szCs w:val="24"/>
+          <w:lang w:eastAsia="fr-FR"/>
+        </w:rPr>
+        <w:t xml:space="preserve"> </w:t>
+      </w:r>
+      <w:r>
+        <w:rPr>
+          <w:sz w:val="24"/>
+          <w:szCs w:val="24"/>
+          <w:lang w:eastAsia="fr-FR"/>
+        </w:rPr>
+        <w:t>et l</w:t>
+      </w:r>
+      <w:r>
+        <w:rPr>
+          <w:sz w:val="24"/>
+          <w:szCs w:val="24"/>
+          <w:lang w:eastAsia="fr-FR"/>
+        </w:rPr>
+        <w:t>e montage</w:t>
+      </w:r>
+      <w:r>
+        <w:rPr>
+          <w:sz w:val="24"/>
+          <w:szCs w:val="24"/>
+          <w:lang w:eastAsia="fr-FR"/>
+        </w:rPr>
+        <w:t xml:space="preserve"> des </w:t>
+      </w:r>
+      <w:r>
+        <w:rPr>
+          <w:sz w:val="24"/>
+          <w:szCs w:val="24"/>
+          <w:lang w:eastAsia="fr-FR"/>
+        </w:rPr>
+        <w:t xml:space="preserve">2 </w:t>
+      </w:r>
+      <w:r>
+        <w:rPr>
+          <w:sz w:val="24"/>
+          <w:szCs w:val="24"/>
+          <w:lang w:eastAsia="fr-FR"/>
+        </w:rPr>
+        <w:t>capteurs à ultrason</w:t>
+      </w:r>
+      <w:r>
+        <w:rPr>
+          <w:sz w:val="24"/>
+          <w:szCs w:val="24"/>
+          <w:lang w:eastAsia="fr-FR"/>
+        </w:rPr>
+        <w:t xml:space="preserve"> sur le </w:t>
+      </w:r>
+      <w:proofErr w:type="spellStart"/>
+      <w:r>
+        <w:rPr>
+          <w:sz w:val="24"/>
+          <w:szCs w:val="24"/>
+          <w:lang w:eastAsia="fr-FR"/>
+        </w:rPr>
+        <w:t>PiconZero</w:t>
+      </w:r>
+      <w:proofErr w:type="spellEnd"/>
+      <w:r>
+        <w:rPr>
+          <w:sz w:val="24"/>
+          <w:szCs w:val="24"/>
+          <w:lang w:eastAsia="fr-FR"/>
+        </w:rPr>
+        <w:t>.</w:t>
+      </w:r>
+    </w:p>
+    <w:p>
+      <w:pPr>
+        <w:pStyle w:val="Corpsdetexte"/>
+        <w:ind w:left="720"/>
+        <w:rPr>
+          <w:sz w:val="24"/>
+          <w:szCs w:val="24"/>
+          <w:lang w:eastAsia="fr-FR"/>
+        </w:rPr>
+      </w:pPr>
+      <w:r>
+        <w:rPr>
+          <w:sz w:val="24"/>
+          <w:szCs w:val="24"/>
+          <w:lang w:eastAsia="fr-FR"/>
+        </w:rPr>
+        <w:t xml:space="preserve">En effet, étant donné que ce dernier ne possédait qu’une seule entrée TRIG et ECHO, nous avons du nous rabattre sur les port GPIO du Raspberry Pi </w:t>
+      </w:r>
+      <w:proofErr w:type="gramStart"/>
+      <w:r>
+        <w:rPr>
+          <w:sz w:val="24"/>
+          <w:szCs w:val="24"/>
+          <w:lang w:eastAsia="fr-FR"/>
+        </w:rPr>
+        <w:t xml:space="preserve">3  </w:t>
+      </w:r>
+      <w:r>
+        <w:rPr>
+          <w:sz w:val="24"/>
+          <w:szCs w:val="24"/>
+          <w:lang w:eastAsia="fr-FR"/>
+        </w:rPr>
+        <w:t>pour</w:t>
+      </w:r>
+      <w:proofErr w:type="gramEnd"/>
+      <w:r>
+        <w:rPr>
+          <w:sz w:val="24"/>
+          <w:szCs w:val="24"/>
+          <w:lang w:eastAsia="fr-FR"/>
+        </w:rPr>
+        <w:t xml:space="preserve"> brancher et faire fonctionner les 2 capteurs à ultrason.</w:t>
+      </w:r>
+      <w:r>
+        <w:rPr>
+          <w:sz w:val="24"/>
+          <w:szCs w:val="24"/>
+          <w:lang w:eastAsia="fr-FR"/>
+        </w:rPr>
+        <w:br/>
+      </w:r>
+      <w:r>
+        <w:rPr>
+          <w:sz w:val="24"/>
+          <w:szCs w:val="24"/>
+          <w:lang w:eastAsia="fr-FR"/>
+        </w:rPr>
+        <w:t>Au niveau des fixations des capteurs, nous avons</w:t>
+      </w:r>
+      <w:r>
+        <w:rPr>
+          <w:sz w:val="24"/>
+          <w:szCs w:val="24"/>
+          <w:lang w:eastAsia="fr-FR"/>
+        </w:rPr>
+        <w:t xml:space="preserve"> dû réutiliser </w:t>
+      </w:r>
+      <w:r>
+        <w:rPr>
+          <w:sz w:val="24"/>
+          <w:szCs w:val="24"/>
+          <w:lang w:eastAsia="fr-FR"/>
+        </w:rPr>
+        <w:t xml:space="preserve">celles </w:t>
+      </w:r>
+      <w:r>
+        <w:rPr>
+          <w:sz w:val="24"/>
+          <w:szCs w:val="24"/>
+          <w:lang w:eastAsia="fr-FR"/>
+        </w:rPr>
+        <w:t>du toit afin de pouvoir</w:t>
+      </w:r>
+      <w:r>
+        <w:rPr>
+          <w:sz w:val="24"/>
+          <w:szCs w:val="24"/>
+          <w:lang w:eastAsia="fr-FR"/>
+        </w:rPr>
+        <w:t xml:space="preserve"> les poser latéralement. ??</w:t>
+      </w:r>
+    </w:p>
+    <w:p>
+      <w:pPr>
+        <w:pStyle w:val="Corpsdetexte"/>
+        <w:rPr>
+          <w:sz w:val="24"/>
+          <w:szCs w:val="24"/>
+          <w:lang w:eastAsia="fr-FR"/>
+        </w:rPr>
+      </w:pPr>
+    </w:p>
+    <w:p>
+      <w:pPr>
+        <w:pStyle w:val="Corpsdetexte"/>
+        <w:numPr>
+          <w:ilvl w:val="0"/>
+          <w:numId w:val="32"/>
+        </w:numPr>
+        <w:rPr>
+          <w:sz w:val="24"/>
+          <w:szCs w:val="24"/>
+          <w:lang w:eastAsia="fr-FR"/>
+        </w:rPr>
+      </w:pPr>
+      <w:r>
+        <w:rPr>
+          <w:sz w:val="24"/>
+          <w:szCs w:val="24"/>
+          <w:lang w:eastAsia="fr-FR"/>
+        </w:rPr>
+        <w:t>L’exécution de script Python par le site WEB et donc par le code PHP nous a particulièrement posé problème.</w:t>
+      </w:r>
+      <w:r>
+        <w:rPr>
+          <w:sz w:val="24"/>
+          <w:szCs w:val="24"/>
+          <w:lang w:eastAsia="fr-FR"/>
+        </w:rPr>
+        <w:br/>
+        <w:t xml:space="preserve">En effet, </w:t>
+      </w:r>
+      <w:r>
+        <w:rPr>
+          <w:sz w:val="24"/>
+          <w:szCs w:val="24"/>
+          <w:lang w:eastAsia="fr-FR"/>
+        </w:rPr>
+        <w:t xml:space="preserve">par défaut l’utilisateur créée par Apache (www-data) n’a pas les droits pour réaliser </w:t>
+      </w:r>
+      <w:r>
+        <w:rPr>
+          <w:sz w:val="24"/>
+          <w:szCs w:val="24"/>
+          <w:lang w:eastAsia="fr-FR"/>
+        </w:rPr>
+        <w:t xml:space="preserve">certaines actions, il a donc fallu éditer le fichier </w:t>
+      </w:r>
+      <w:proofErr w:type="spellStart"/>
+      <w:r>
+        <w:rPr>
+          <w:sz w:val="24"/>
+          <w:szCs w:val="24"/>
+          <w:lang w:eastAsia="fr-FR"/>
+        </w:rPr>
+        <w:t>sudoers</w:t>
+      </w:r>
+      <w:proofErr w:type="spellEnd"/>
+      <w:r>
+        <w:rPr>
+          <w:sz w:val="24"/>
+          <w:szCs w:val="24"/>
+          <w:lang w:eastAsia="fr-FR"/>
+        </w:rPr>
+        <w:t xml:space="preserve"> via la commande </w:t>
+      </w:r>
+      <w:proofErr w:type="spellStart"/>
+      <w:r>
+        <w:rPr>
+          <w:i/>
+          <w:sz w:val="24"/>
+          <w:szCs w:val="24"/>
+          <w:lang w:eastAsia="fr-FR"/>
+        </w:rPr>
+        <w:t>sudo</w:t>
+      </w:r>
+      <w:proofErr w:type="spellEnd"/>
+      <w:r>
+        <w:rPr>
+          <w:i/>
+          <w:sz w:val="24"/>
+          <w:szCs w:val="24"/>
+          <w:lang w:eastAsia="fr-FR"/>
+        </w:rPr>
+        <w:t xml:space="preserve"> </w:t>
+      </w:r>
+      <w:proofErr w:type="spellStart"/>
+      <w:r>
+        <w:rPr>
+          <w:i/>
+          <w:sz w:val="24"/>
+          <w:szCs w:val="24"/>
+          <w:lang w:eastAsia="fr-FR"/>
+        </w:rPr>
+        <w:t>visudo</w:t>
+      </w:r>
+      <w:proofErr w:type="spellEnd"/>
+      <w:r>
+        <w:rPr>
+          <w:sz w:val="24"/>
+          <w:szCs w:val="24"/>
+          <w:lang w:eastAsia="fr-FR"/>
+        </w:rPr>
+        <w:t xml:space="preserve"> et donner les droits à l’utilisateur www-data sur les scripts visant à être </w:t>
+      </w:r>
+      <w:proofErr w:type="gramStart"/>
+      <w:r>
+        <w:rPr>
+          <w:sz w:val="24"/>
+          <w:szCs w:val="24"/>
+          <w:lang w:eastAsia="fr-FR"/>
+        </w:rPr>
+        <w:t>exécutés .</w:t>
+      </w:r>
+      <w:proofErr w:type="gramEnd"/>
+      <w:r>
+        <w:rPr>
+          <w:sz w:val="24"/>
+          <w:szCs w:val="24"/>
+          <w:lang w:eastAsia="fr-FR"/>
+        </w:rPr>
+        <w:t xml:space="preserve"> </w:t>
+      </w:r>
+      <w:r>
+        <w:rPr>
+          <w:sz w:val="24"/>
+          <w:szCs w:val="24"/>
+          <w:lang w:eastAsia="fr-FR"/>
+        </w:rPr>
+        <w:br/>
+        <w:t xml:space="preserve">Il a également fallu mettre l’utilisateur www-data comme propriétaire avec le groupe root </w:t>
+      </w:r>
+      <w:r>
+        <w:rPr>
+          <w:sz w:val="24"/>
+          <w:szCs w:val="24"/>
+          <w:lang w:eastAsia="fr-FR"/>
+        </w:rPr>
+        <w:t>sur les fichiers PHP et Python voulu.</w:t>
+      </w:r>
+    </w:p>
+    <w:p>
+      <w:pPr>
+        <w:pStyle w:val="Paragraphedeliste"/>
+        <w:rPr>
+          <w:sz w:val="24"/>
+          <w:szCs w:val="24"/>
+          <w:lang w:eastAsia="fr-FR"/>
+        </w:rPr>
+      </w:pPr>
+    </w:p>
+    <w:p>
+      <w:pPr>
+        <w:pStyle w:val="Corpsdetexte"/>
+        <w:numPr>
+          <w:ilvl w:val="0"/>
+          <w:numId w:val="32"/>
+        </w:numPr>
+        <w:rPr>
+          <w:sz w:val="24"/>
+          <w:szCs w:val="24"/>
+          <w:lang w:eastAsia="fr-FR"/>
+        </w:rPr>
+      </w:pPr>
+      <w:r>
+        <w:rPr>
+          <w:sz w:val="24"/>
+          <w:szCs w:val="24"/>
+          <w:lang w:eastAsia="fr-FR"/>
+        </w:rPr>
+        <w:t xml:space="preserve">Nous avons eu des soucis pour permettre d’arrêter le script Python directement </w:t>
+      </w:r>
+      <w:r>
+        <w:rPr>
+          <w:sz w:val="24"/>
+          <w:szCs w:val="24"/>
+          <w:lang w:eastAsia="fr-FR"/>
+        </w:rPr>
+        <w:t xml:space="preserve">depuis le site web. </w:t>
+      </w:r>
+      <w:r>
+        <w:rPr>
+          <w:sz w:val="24"/>
+          <w:szCs w:val="24"/>
+          <w:lang w:eastAsia="fr-FR"/>
+        </w:rPr>
+        <w:br/>
+        <w:t xml:space="preserve">Effectivement étant donné que lorsque l’on </w:t>
+      </w:r>
+      <w:r>
+        <w:rPr>
+          <w:sz w:val="24"/>
+          <w:szCs w:val="24"/>
+          <w:lang w:eastAsia="fr-FR"/>
+        </w:rPr>
+        <w:t xml:space="preserve">démarré une cartographie, un script </w:t>
+      </w:r>
+      <w:r>
+        <w:rPr>
+          <w:sz w:val="24"/>
+          <w:szCs w:val="24"/>
+          <w:lang w:eastAsia="fr-FR"/>
+        </w:rPr>
         <w:lastRenderedPageBreak/>
-        <w:t>Problèmes rencontrés</w:t>
-      </w:r>
-      <w:bookmarkEnd w:id="13"/>
+        <w:t xml:space="preserve">Python </w:t>
+      </w:r>
+      <w:r>
+        <w:rPr>
+          <w:sz w:val="24"/>
+          <w:szCs w:val="24"/>
+          <w:lang w:eastAsia="fr-FR"/>
+        </w:rPr>
+        <w:t xml:space="preserve">pour cartographier </w:t>
+      </w:r>
+      <w:r>
+        <w:rPr>
+          <w:sz w:val="24"/>
+          <w:szCs w:val="24"/>
+          <w:lang w:eastAsia="fr-FR"/>
+        </w:rPr>
+        <w:t xml:space="preserve">était appelé et tant que </w:t>
+      </w:r>
+      <w:r>
+        <w:rPr>
+          <w:sz w:val="24"/>
+          <w:szCs w:val="24"/>
+          <w:lang w:eastAsia="fr-FR"/>
+        </w:rPr>
+        <w:t xml:space="preserve">son exécution n’était pas </w:t>
+      </w:r>
+      <w:proofErr w:type="gramStart"/>
+      <w:r>
+        <w:rPr>
+          <w:sz w:val="24"/>
+          <w:szCs w:val="24"/>
+          <w:lang w:eastAsia="fr-FR"/>
+        </w:rPr>
+        <w:t>terminé</w:t>
+      </w:r>
+      <w:proofErr w:type="gramEnd"/>
+      <w:r>
+        <w:rPr>
+          <w:sz w:val="24"/>
+          <w:szCs w:val="24"/>
+          <w:lang w:eastAsia="fr-FR"/>
+        </w:rPr>
+        <w:t xml:space="preserve">, </w:t>
+      </w:r>
+      <w:r>
+        <w:rPr>
+          <w:sz w:val="24"/>
+          <w:szCs w:val="24"/>
+          <w:lang w:eastAsia="fr-FR"/>
+        </w:rPr>
+        <w:t>la page web indiqué toujours un chargement puisque le code PHP n’avait également pas finis d’être exécuté.</w:t>
+      </w:r>
+      <w:r>
+        <w:rPr>
+          <w:sz w:val="24"/>
+          <w:szCs w:val="24"/>
+          <w:lang w:eastAsia="fr-FR"/>
+        </w:rPr>
+        <w:t xml:space="preserve"> </w:t>
+      </w:r>
+      <w:r>
+        <w:rPr>
+          <w:sz w:val="24"/>
+          <w:szCs w:val="24"/>
+          <w:lang w:eastAsia="fr-FR"/>
+        </w:rPr>
+        <w:br/>
+      </w:r>
+      <w:r>
+        <w:rPr>
+          <w:sz w:val="24"/>
+          <w:szCs w:val="24"/>
+          <w:lang w:eastAsia="fr-FR"/>
+        </w:rPr>
+        <w:t>Dès lors lorsque l’utilisateur souhaité stopper la cartographie, le code PHP permettant d’appeler un autre script Python</w:t>
+      </w:r>
+      <w:r>
+        <w:rPr>
+          <w:sz w:val="24"/>
+          <w:szCs w:val="24"/>
+          <w:lang w:eastAsia="fr-FR"/>
+        </w:rPr>
+        <w:t xml:space="preserve"> pour arrêter le robot</w:t>
+      </w:r>
+      <w:r>
+        <w:rPr>
+          <w:sz w:val="24"/>
+          <w:szCs w:val="24"/>
+          <w:lang w:eastAsia="fr-FR"/>
+        </w:rPr>
+        <w:t xml:space="preserve"> ne pouvait donc pas être exécuté tant que le navigateur chargé toujours la page.</w:t>
+      </w:r>
+      <w:r>
+        <w:rPr>
+          <w:sz w:val="24"/>
+          <w:szCs w:val="24"/>
+          <w:lang w:eastAsia="fr-FR"/>
+        </w:rPr>
+        <w:br/>
+        <w:t>Pour arrêter le robot depuis le site web il fallait donc cliquer sur la croix du navigateur et ensuite cliquer sur le bouton pour arrêter la cartographie.</w:t>
+      </w:r>
     </w:p>
     <w:p>
       <w:pPr>
         <w:pStyle w:val="Corpsdetexte"/>
         <w:rPr>
+          <w:sz w:val="24"/>
+          <w:szCs w:val="24"/>
           <w:lang w:eastAsia="fr-FR"/>
         </w:rPr>
       </w:pPr>
@@ -3644,67 +5117,55 @@
     <w:p>
       <w:pPr>
         <w:pStyle w:val="Corpsdetexte"/>
-        <w:rPr>
-          <w:sz w:val="24"/>
-          <w:szCs w:val="24"/>
-          <w:lang w:eastAsia="fr-FR"/>
-        </w:rPr>
-      </w:pPr>
-      <w:r>
-        <w:rPr>
-          <w:sz w:val="24"/>
-          <w:szCs w:val="24"/>
-          <w:lang w:eastAsia="fr-FR"/>
-        </w:rPr>
-        <w:t xml:space="preserve">Le premier problème auquel nous avons été </w:t>
-      </w:r>
-      <w:r>
-        <w:rPr>
-          <w:sz w:val="24"/>
-          <w:szCs w:val="24"/>
-          <w:lang w:eastAsia="fr-FR"/>
-        </w:rPr>
-        <w:t>confrontés</w:t>
-      </w:r>
-      <w:r>
-        <w:rPr>
-          <w:sz w:val="24"/>
-          <w:szCs w:val="24"/>
-          <w:lang w:eastAsia="fr-FR"/>
-        </w:rPr>
-        <w:t xml:space="preserve"> </w:t>
-      </w:r>
-      <w:r>
-        <w:rPr>
-          <w:sz w:val="24"/>
-          <w:szCs w:val="24"/>
-          <w:lang w:eastAsia="fr-FR"/>
-        </w:rPr>
-        <w:t>a été</w:t>
-      </w:r>
-      <w:r>
-        <w:rPr>
-          <w:sz w:val="24"/>
-          <w:szCs w:val="24"/>
-          <w:lang w:eastAsia="fr-FR"/>
-        </w:rPr>
-        <w:t xml:space="preserve"> l</w:t>
-      </w:r>
-      <w:r>
-        <w:rPr>
-          <w:sz w:val="24"/>
-          <w:szCs w:val="24"/>
-          <w:lang w:eastAsia="fr-FR"/>
-        </w:rPr>
-        <w:t>e branchement et la fixation</w:t>
-      </w:r>
-      <w:r>
-        <w:rPr>
-          <w:sz w:val="24"/>
-          <w:szCs w:val="24"/>
-          <w:lang w:eastAsia="fr-FR"/>
-        </w:rPr>
-        <w:t xml:space="preserve"> des capteurs à ultrason.</w:t>
+        <w:numPr>
+          <w:ilvl w:val="0"/>
+          <w:numId w:val="32"/>
+        </w:numPr>
+        <w:rPr>
+          <w:sz w:val="24"/>
+          <w:szCs w:val="24"/>
+          <w:lang w:eastAsia="fr-FR"/>
+        </w:rPr>
+      </w:pPr>
+      <w:r>
+        <w:rPr>
+          <w:sz w:val="24"/>
+          <w:szCs w:val="24"/>
+          <w:lang w:eastAsia="fr-FR"/>
+        </w:rPr>
+        <w:t>SVG…</w:t>
+      </w:r>
+    </w:p>
+    <w:p>
+      <w:pPr>
+        <w:pStyle w:val="Paragraphedeliste"/>
+        <w:rPr>
+          <w:sz w:val="24"/>
+          <w:szCs w:val="24"/>
+          <w:lang w:eastAsia="fr-FR"/>
+        </w:rPr>
+      </w:pPr>
+    </w:p>
+    <w:p>
+      <w:pPr>
+        <w:pStyle w:val="Corpsdetexte"/>
+        <w:numPr>
+          <w:ilvl w:val="0"/>
+          <w:numId w:val="32"/>
+        </w:numPr>
+        <w:rPr>
+          <w:sz w:val="24"/>
+          <w:szCs w:val="24"/>
+          <w:lang w:eastAsia="fr-FR"/>
+        </w:rPr>
+      </w:pPr>
+      <w:r>
+        <w:rPr>
+          <w:sz w:val="24"/>
+          <w:szCs w:val="24"/>
+          <w:lang w:eastAsia="fr-FR"/>
+        </w:rPr>
+        <w:t>Correction de mouvements…</w:t>
       </w:r>
       <w:r>
         <w:rPr>
@@ -3713,42 +5174,17 @@
           <w:lang w:eastAsia="fr-FR"/>
         </w:rPr>
         <w:br/>
-        <w:t xml:space="preserve">Nous avons dû réutiliser les fixations du toit afin de pouvoir </w:t>
-      </w:r>
-      <w:r>
-        <w:rPr>
-          <w:sz w:val="24"/>
-          <w:szCs w:val="24"/>
-          <w:lang w:eastAsia="fr-FR"/>
-        </w:rPr>
-        <w:t>poser</w:t>
-      </w:r>
-      <w:r>
-        <w:rPr>
-          <w:sz w:val="24"/>
-          <w:szCs w:val="24"/>
-          <w:lang w:eastAsia="fr-FR"/>
-        </w:rPr>
-        <w:t xml:space="preserve"> les capteurs latéraux.</w:t>
-      </w:r>
-      <w:r>
-        <w:rPr>
-          <w:sz w:val="24"/>
-          <w:szCs w:val="24"/>
-          <w:lang w:eastAsia="fr-FR"/>
-        </w:rPr>
-        <w:br/>
       </w:r>
     </w:p>
     <w:p>
       <w:pPr>
         <w:pStyle w:val="Titre1"/>
       </w:pPr>
-      <w:bookmarkStart w:id="14" w:name="_Toc513119015"/>
+      <w:bookmarkStart w:id="17" w:name="_Toc514415265"/>
       <w:r>
         <w:t>Améliorations</w:t>
       </w:r>
-      <w:bookmarkEnd w:id="14"/>
+      <w:bookmarkEnd w:id="17"/>
       <w:r>
         <w:tab/>
       </w:r>
@@ -3763,13 +5199,174 @@
     </w:p>
     <w:p>
       <w:pPr>
+        <w:pStyle w:val="Corpsdetexte"/>
+        <w:numPr>
+          <w:ilvl w:val="0"/>
+          <w:numId w:val="33"/>
+        </w:numPr>
+        <w:rPr>
+          <w:sz w:val="24"/>
+          <w:szCs w:val="24"/>
+          <w:lang w:eastAsia="fr-FR"/>
+        </w:rPr>
+      </w:pPr>
+      <w:r>
+        <w:rPr>
+          <w:sz w:val="24"/>
+          <w:szCs w:val="24"/>
+          <w:lang w:eastAsia="fr-FR"/>
+        </w:rPr>
+        <w:t xml:space="preserve">Au niveau du site web nous aurions pu </w:t>
+      </w:r>
+      <w:r>
+        <w:rPr>
+          <w:sz w:val="24"/>
+          <w:szCs w:val="24"/>
+          <w:lang w:eastAsia="fr-FR"/>
+        </w:rPr>
+        <w:t xml:space="preserve">améliorer </w:t>
+      </w:r>
+      <w:r>
+        <w:rPr>
+          <w:sz w:val="24"/>
+          <w:szCs w:val="24"/>
+          <w:lang w:eastAsia="fr-FR"/>
+        </w:rPr>
+        <w:t>la</w:t>
+      </w:r>
+      <w:r>
+        <w:rPr>
+          <w:sz w:val="24"/>
+          <w:szCs w:val="24"/>
+          <w:lang w:eastAsia="fr-FR"/>
+        </w:rPr>
+        <w:t xml:space="preserve"> fonction permettant d’arrêter le robot depuis le site web avec l’utilisation de JavaScript et d’AJAX. </w:t>
+      </w:r>
+    </w:p>
+    <w:p>
+      <w:pPr>
+        <w:pStyle w:val="Corpsdetexte"/>
+        <w:ind w:left="720"/>
+        <w:rPr>
+          <w:rFonts w:cstheme="minorHAnsi"/>
+          <w:color w:val="000000"/>
+          <w:sz w:val="24"/>
+          <w:szCs w:val="24"/>
+        </w:rPr>
+      </w:pPr>
+      <w:r>
+        <w:rPr>
+          <w:sz w:val="24"/>
+          <w:szCs w:val="24"/>
+          <w:lang w:eastAsia="fr-FR"/>
+        </w:rPr>
+        <w:t xml:space="preserve">Nous aurions pu lancer le script python en AJAX </w:t>
+      </w:r>
+      <w:r>
+        <w:rPr>
+          <w:rFonts w:cstheme="minorHAnsi"/>
+          <w:sz w:val="24"/>
+          <w:szCs w:val="24"/>
+          <w:lang w:eastAsia="fr-FR"/>
+        </w:rPr>
+        <w:t>(</w:t>
+      </w:r>
+      <w:proofErr w:type="spellStart"/>
+      <w:r>
+        <w:rPr>
+          <w:rFonts w:cstheme="minorHAnsi"/>
+          <w:color w:val="000000"/>
+          <w:sz w:val="24"/>
+          <w:szCs w:val="24"/>
+        </w:rPr>
+        <w:t>XMLHttpRequest</w:t>
+      </w:r>
+      <w:proofErr w:type="spellEnd"/>
+      <w:r>
+        <w:rPr>
+          <w:rFonts w:cstheme="minorHAnsi"/>
+          <w:color w:val="000000"/>
+          <w:sz w:val="24"/>
+          <w:szCs w:val="24"/>
+        </w:rPr>
+        <w:t>)</w:t>
+      </w:r>
+      <w:r>
+        <w:rPr>
+          <w:rFonts w:cstheme="minorHAnsi"/>
+          <w:color w:val="000000"/>
+          <w:sz w:val="24"/>
+          <w:szCs w:val="24"/>
+        </w:rPr>
+        <w:t xml:space="preserve"> et l’arrêter avec du JavaScript (</w:t>
+      </w:r>
+      <w:proofErr w:type="spellStart"/>
+      <w:proofErr w:type="gramStart"/>
+      <w:r>
+        <w:rPr>
+          <w:rFonts w:cstheme="minorHAnsi"/>
+          <w:color w:val="000000"/>
+          <w:sz w:val="24"/>
+          <w:szCs w:val="24"/>
+        </w:rPr>
+        <w:t>req.abort</w:t>
+      </w:r>
+      <w:proofErr w:type="spellEnd"/>
+      <w:proofErr w:type="gramEnd"/>
+      <w:r>
+        <w:rPr>
+          <w:rFonts w:cstheme="minorHAnsi"/>
+          <w:color w:val="000000"/>
+          <w:sz w:val="24"/>
+          <w:szCs w:val="24"/>
+        </w:rPr>
+        <w:t>()) pour résoudre ce problème mais nous n’avons pas eu le temps pour effectuer cela.</w:t>
+      </w:r>
+    </w:p>
+    <w:p>
+      <w:pPr>
+        <w:pStyle w:val="Corpsdetexte"/>
+        <w:ind w:left="720"/>
+        <w:rPr>
+          <w:sz w:val="24"/>
+          <w:szCs w:val="24"/>
+          <w:lang w:eastAsia="fr-FR"/>
+        </w:rPr>
+      </w:pPr>
+      <w:bookmarkStart w:id="18" w:name="_GoBack"/>
+      <w:bookmarkEnd w:id="18"/>
+    </w:p>
+    <w:p>
+      <w:pPr>
+        <w:pStyle w:val="Corpsdetexte"/>
+        <w:numPr>
+          <w:ilvl w:val="0"/>
+          <w:numId w:val="33"/>
+        </w:numPr>
+        <w:rPr>
+          <w:sz w:val="24"/>
+          <w:szCs w:val="24"/>
+          <w:lang w:eastAsia="fr-FR"/>
+        </w:rPr>
+      </w:pPr>
+      <w:r>
+        <w:rPr>
+          <w:sz w:val="24"/>
+          <w:szCs w:val="24"/>
+          <w:lang w:eastAsia="fr-FR"/>
+        </w:rPr>
+        <w:t>SVG</w:t>
+      </w:r>
+    </w:p>
+    <w:p>
+      <w:pPr>
         <w:pStyle w:val="Titre1"/>
       </w:pPr>
-      <w:bookmarkStart w:id="15" w:name="_Toc513119016"/>
+      <w:bookmarkStart w:id="19" w:name="_Toc514415266"/>
       <w:r>
         <w:t>Conclusions</w:t>
       </w:r>
-      <w:bookmarkEnd w:id="15"/>
+      <w:bookmarkEnd w:id="19"/>
     </w:p>
     <w:p>
       <w:pPr>
@@ -3779,13 +5376,43 @@
         </w:rPr>
       </w:pPr>
     </w:p>
+    <w:p>
+      <w:pPr>
+        <w:pStyle w:val="Titre1"/>
+      </w:pPr>
+      <w:r>
+        <w:t>Annexe</w:t>
+      </w:r>
+    </w:p>
+    <w:p>
+      <w:pPr>
+        <w:pStyle w:val="Corpsdetexte"/>
+        <w:rPr>
+          <w:lang w:eastAsia="fr-FR"/>
+        </w:rPr>
+      </w:pPr>
+      <w:r>
+        <w:rPr>
+          <w:lang w:eastAsia="fr-FR"/>
+        </w:rPr>
+        <w:t>Tous les codes</w:t>
+      </w:r>
+    </w:p>
+    <w:p>
+      <w:pPr>
+        <w:pStyle w:val="Corpsdetexte"/>
+        <w:rPr>
+          <w:lang w:eastAsia="fr-FR"/>
+        </w:rPr>
+      </w:pPr>
+    </w:p>
     <w:sectPr>
-      <w:headerReference w:type="even" r:id="rId13"/>
-      <w:headerReference w:type="default" r:id="rId14"/>
-      <w:footerReference w:type="even" r:id="rId15"/>
-      <w:footerReference w:type="default" r:id="rId16"/>
-      <w:headerReference w:type="first" r:id="rId17"/>
-      <w:footerReference w:type="first" r:id="rId18"/>
+      <w:headerReference w:type="even" r:id="rId14"/>
+      <w:headerReference w:type="default" r:id="rId15"/>
+      <w:footerReference w:type="even" r:id="rId16"/>
+      <w:footerReference w:type="default" r:id="rId17"/>
+      <w:headerReference w:type="first" r:id="rId18"/>
+      <w:footerReference w:type="first" r:id="rId19"/>
       <w:pgSz w:w="11906" w:h="16838"/>
       <w:pgMar w:top="1417" w:right="1417" w:bottom="1417" w:left="1417" w:header="708" w:footer="708" w:gutter="0"/>
       <w:cols w:space="708"/>
@@ -5000,6 +6627,119 @@
     </w:lvl>
   </w:abstractNum>
   <w:abstractNum w:abstractNumId="6" w15:restartNumberingAfterBreak="0">
+    <w:nsid w:val="4B9B3BCE"/>
+    <w:multiLevelType w:val="hybridMultilevel"/>
+    <w:tmpl w:val="3B92C038"/>
+    <w:lvl w:ilvl="0" w:tplc="040C0001">
+      <w:start w:val="1"/>
+      <w:numFmt w:val="bullet"/>
+      <w:lvlText w:val=""/>
+      <w:lvlJc w:val="left"/>
+      <w:pPr>
+        <w:ind w:left="720" w:hanging="360"/>
+      </w:pPr>
+      <w:rPr>
+        <w:rFonts w:ascii="Symbol" w:hAnsi="Symbol" w:hint="default"/>
+      </w:rPr>
+    </w:lvl>
+    <w:lvl w:ilvl="1" w:tplc="040C0003" w:tentative="1">
+      <w:start w:val="1"/>
+      <w:numFmt w:val="bullet"/>
+      <w:lvlText w:val="o"/>
+      <w:lvlJc w:val="left"/>
+      <w:pPr>
+        <w:ind w:left="1440" w:hanging="360"/>
+      </w:pPr>
+      <w:rPr>
+        <w:rFonts w:ascii="Courier New" w:hAnsi="Courier New" w:cs="Courier New" w:hint="default"/>
+      </w:rPr>
+    </w:lvl>
+    <w:lvl w:ilvl="2" w:tplc="040C0005" w:tentative="1">
+      <w:start w:val="1"/>
+      <w:numFmt w:val="bullet"/>
+      <w:lvlText w:val=""/>
+      <w:lvlJc w:val="left"/>
+      <w:pPr>
+        <w:ind w:left="2160" w:hanging="360"/>
+      </w:pPr>
+      <w:rPr>
+        <w:rFonts w:ascii="Wingdings" w:hAnsi="Wingdings" w:hint="default"/>
+      </w:rPr>
+    </w:lvl>
+    <w:lvl w:ilvl="3" w:tplc="040C0001" w:tentative="1">
+      <w:start w:val="1"/>
+      <w:numFmt w:val="bullet"/>
+      <w:lvlText w:val=""/>
+      <w:lvlJc w:val="left"/>
+      <w:pPr>
+        <w:ind w:left="2880" w:hanging="360"/>
+      </w:pPr>
+      <w:rPr>
+        <w:rFonts w:ascii="Symbol" w:hAnsi="Symbol" w:hint="default"/>
+      </w:rPr>
+    </w:lvl>
+    <w:lvl w:ilvl="4" w:tplc="040C0003" w:tentative="1">
+      <w:start w:val="1"/>
+      <w:numFmt w:val="bullet"/>
+      <w:lvlText w:val="o"/>
+      <w:lvlJc w:val="left"/>
+      <w:pPr>
+        <w:ind w:left="3600" w:hanging="360"/>
+      </w:pPr>
+      <w:rPr>
+        <w:rFonts w:ascii="Courier New" w:hAnsi="Courier New" w:cs="Courier New" w:hint="default"/>
+      </w:rPr>
+    </w:lvl>
+    <w:lvl w:ilvl="5" w:tplc="040C0005" w:tentative="1">
+      <w:start w:val="1"/>
+      <w:numFmt w:val="bullet"/>
+      <w:lvlText w:val=""/>
+      <w:lvlJc w:val="left"/>
+      <w:pPr>
+        <w:ind w:left="4320" w:hanging="360"/>
+      </w:pPr>
+      <w:rPr>
+        <w:rFonts w:ascii="Wingdings" w:hAnsi="Wingdings" w:hint="default"/>
+      </w:rPr>
+    </w:lvl>
+    <w:lvl w:ilvl="6" w:tplc="040C0001" w:tentative="1">
+      <w:start w:val="1"/>
+      <w:numFmt w:val="bullet"/>
+      <w:lvlText w:val=""/>
+      <w:lvlJc w:val="left"/>
+      <w:pPr>
+        <w:ind w:left="5040" w:hanging="360"/>
+      </w:pPr>
+      <w:rPr>
+        <w:rFonts w:ascii="Symbol" w:hAnsi="Symbol" w:hint="default"/>
+      </w:rPr>
+    </w:lvl>
+    <w:lvl w:ilvl="7" w:tplc="040C0003" w:tentative="1">
+      <w:start w:val="1"/>
+      <w:numFmt w:val="bullet"/>
+      <w:lvlText w:val="o"/>
+      <w:lvlJc w:val="left"/>
+      <w:pPr>
+        <w:ind w:left="5760" w:hanging="360"/>
+      </w:pPr>
+      <w:rPr>
+        <w:rFonts w:ascii="Courier New" w:hAnsi="Courier New" w:cs="Courier New" w:hint="default"/>
+      </w:rPr>
+    </w:lvl>
+    <w:lvl w:ilvl="8" w:tplc="040C0005" w:tentative="1">
+      <w:start w:val="1"/>
+      <w:numFmt w:val="bullet"/>
+      <w:lvlText w:val=""/>
+      <w:lvlJc w:val="left"/>
+      <w:pPr>
+        <w:ind w:left="6480" w:hanging="360"/>
+      </w:pPr>
+      <w:rPr>
+        <w:rFonts w:ascii="Wingdings" w:hAnsi="Wingdings" w:hint="default"/>
+      </w:rPr>
+    </w:lvl>
+  </w:abstractNum>
+  <w:abstractNum w:abstractNumId="7" w15:restartNumberingAfterBreak="0">
     <w:nsid w:val="56A12862"/>
     <w:multiLevelType w:val="hybridMultilevel"/>
     <w:tmpl w:val="A9FA81A0"/>
@@ -5089,7 +6829,7 @@
       </w:pPr>
     </w:lvl>
   </w:abstractNum>
-  <w:abstractNum w:abstractNumId="7" w15:restartNumberingAfterBreak="0">
+  <w:abstractNum w:abstractNumId="8" w15:restartNumberingAfterBreak="0">
     <w:nsid w:val="6CAE1D94"/>
     <w:multiLevelType w:val="hybridMultilevel"/>
     <w:tmpl w:val="1FA8C012"/>
@@ -5178,7 +6918,7 @@
       </w:pPr>
     </w:lvl>
   </w:abstractNum>
-  <w:abstractNum w:abstractNumId="8" w15:restartNumberingAfterBreak="0">
+  <w:abstractNum w:abstractNumId="9" w15:restartNumberingAfterBreak="0">
     <w:nsid w:val="6F7A6FFA"/>
     <w:multiLevelType w:val="hybridMultilevel"/>
     <w:tmpl w:val="62BEABE8"/>
@@ -5268,7 +7008,7 @@
       </w:pPr>
     </w:lvl>
   </w:abstractNum>
-  <w:abstractNum w:abstractNumId="9" w15:restartNumberingAfterBreak="0">
+  <w:abstractNum w:abstractNumId="10" w15:restartNumberingAfterBreak="0">
     <w:nsid w:val="79B30B35"/>
     <w:multiLevelType w:val="hybridMultilevel"/>
     <w:tmpl w:val="E17609C6"/>
@@ -5282,6 +7022,119 @@
       </w:pPr>
       <w:rPr>
         <w:rFonts w:ascii="Calibri" w:eastAsiaTheme="minorHAnsi" w:hAnsi="Calibri" w:cs="Calibri" w:hint="default"/>
+      </w:rPr>
+    </w:lvl>
+    <w:lvl w:ilvl="1" w:tplc="040C0003" w:tentative="1">
+      <w:start w:val="1"/>
+      <w:numFmt w:val="bullet"/>
+      <w:lvlText w:val="o"/>
+      <w:lvlJc w:val="left"/>
+      <w:pPr>
+        <w:ind w:left="1440" w:hanging="360"/>
+      </w:pPr>
+      <w:rPr>
+        <w:rFonts w:ascii="Courier New" w:hAnsi="Courier New" w:cs="Courier New" w:hint="default"/>
+      </w:rPr>
+    </w:lvl>
+    <w:lvl w:ilvl="2" w:tplc="040C0005" w:tentative="1">
+      <w:start w:val="1"/>
+      <w:numFmt w:val="bullet"/>
+      <w:lvlText w:val=""/>
+      <w:lvlJc w:val="left"/>
+      <w:pPr>
+        <w:ind w:left="2160" w:hanging="360"/>
+      </w:pPr>
+      <w:rPr>
+        <w:rFonts w:ascii="Wingdings" w:hAnsi="Wingdings" w:hint="default"/>
+      </w:rPr>
+    </w:lvl>
+    <w:lvl w:ilvl="3" w:tplc="040C0001" w:tentative="1">
+      <w:start w:val="1"/>
+      <w:numFmt w:val="bullet"/>
+      <w:lvlText w:val=""/>
+      <w:lvlJc w:val="left"/>
+      <w:pPr>
+        <w:ind w:left="2880" w:hanging="360"/>
+      </w:pPr>
+      <w:rPr>
+        <w:rFonts w:ascii="Symbol" w:hAnsi="Symbol" w:hint="default"/>
+      </w:rPr>
+    </w:lvl>
+    <w:lvl w:ilvl="4" w:tplc="040C0003" w:tentative="1">
+      <w:start w:val="1"/>
+      <w:numFmt w:val="bullet"/>
+      <w:lvlText w:val="o"/>
+      <w:lvlJc w:val="left"/>
+      <w:pPr>
+        <w:ind w:left="3600" w:hanging="360"/>
+      </w:pPr>
+      <w:rPr>
+        <w:rFonts w:ascii="Courier New" w:hAnsi="Courier New" w:cs="Courier New" w:hint="default"/>
+      </w:rPr>
+    </w:lvl>
+    <w:lvl w:ilvl="5" w:tplc="040C0005" w:tentative="1">
+      <w:start w:val="1"/>
+      <w:numFmt w:val="bullet"/>
+      <w:lvlText w:val=""/>
+      <w:lvlJc w:val="left"/>
+      <w:pPr>
+        <w:ind w:left="4320" w:hanging="360"/>
+      </w:pPr>
+      <w:rPr>
+        <w:rFonts w:ascii="Wingdings" w:hAnsi="Wingdings" w:hint="default"/>
+      </w:rPr>
+    </w:lvl>
+    <w:lvl w:ilvl="6" w:tplc="040C0001" w:tentative="1">
+      <w:start w:val="1"/>
+      <w:numFmt w:val="bullet"/>
+      <w:lvlText w:val=""/>
+      <w:lvlJc w:val="left"/>
+      <w:pPr>
+        <w:ind w:left="5040" w:hanging="360"/>
+      </w:pPr>
+      <w:rPr>
+        <w:rFonts w:ascii="Symbol" w:hAnsi="Symbol" w:hint="default"/>
+      </w:rPr>
+    </w:lvl>
+    <w:lvl w:ilvl="7" w:tplc="040C0003" w:tentative="1">
+      <w:start w:val="1"/>
+      <w:numFmt w:val="bullet"/>
+      <w:lvlText w:val="o"/>
+      <w:lvlJc w:val="left"/>
+      <w:pPr>
+        <w:ind w:left="5760" w:hanging="360"/>
+      </w:pPr>
+      <w:rPr>
+        <w:rFonts w:ascii="Courier New" w:hAnsi="Courier New" w:cs="Courier New" w:hint="default"/>
+      </w:rPr>
+    </w:lvl>
+    <w:lvl w:ilvl="8" w:tplc="040C0005" w:tentative="1">
+      <w:start w:val="1"/>
+      <w:numFmt w:val="bullet"/>
+      <w:lvlText w:val=""/>
+      <w:lvlJc w:val="left"/>
+      <w:pPr>
+        <w:ind w:left="6480" w:hanging="360"/>
+      </w:pPr>
+      <w:rPr>
+        <w:rFonts w:ascii="Wingdings" w:hAnsi="Wingdings" w:hint="default"/>
+      </w:rPr>
+    </w:lvl>
+  </w:abstractNum>
+  <w:abstractNum w:abstractNumId="11" w15:restartNumberingAfterBreak="0">
+    <w:nsid w:val="7C57735D"/>
+    <w:multiLevelType w:val="hybridMultilevel"/>
+    <w:tmpl w:val="587C2716"/>
+    <w:lvl w:ilvl="0" w:tplc="040C0001">
+      <w:start w:val="1"/>
+      <w:numFmt w:val="bullet"/>
+      <w:lvlText w:val=""/>
+      <w:lvlJc w:val="left"/>
+      <w:pPr>
+        <w:ind w:left="720" w:hanging="360"/>
+      </w:pPr>
+      <w:rPr>
+        <w:rFonts w:ascii="Symbol" w:hAnsi="Symbol" w:hint="default"/>
       </w:rPr>
     </w:lvl>
     <w:lvl w:ilvl="1" w:tplc="040C0003" w:tentative="1">
@@ -5385,7 +7238,7 @@
     <w:abstractNumId w:val="3"/>
   </w:num>
   <w:num w:numId="2">
-    <w:abstractNumId w:val="8"/>
+    <w:abstractNumId w:val="9"/>
   </w:num>
   <w:num w:numId="3">
     <w:abstractNumId w:val="5"/>
@@ -5571,16 +7424,22 @@
     <w:abstractNumId w:val="4"/>
   </w:num>
   <w:num w:numId="28">
-    <w:abstractNumId w:val="9"/>
+    <w:abstractNumId w:val="10"/>
   </w:num>
   <w:num w:numId="29">
-    <w:abstractNumId w:val="7"/>
+    <w:abstractNumId w:val="8"/>
   </w:num>
   <w:num w:numId="30">
-    <w:abstractNumId w:val="6"/>
+    <w:abstractNumId w:val="7"/>
   </w:num>
   <w:num w:numId="31">
     <w:abstractNumId w:val="0"/>
+  </w:num>
+  <w:num w:numId="32">
+    <w:abstractNumId w:val="11"/>
+  </w:num>
+  <w:num w:numId="33">
+    <w:abstractNumId w:val="6"/>
   </w:num>
 </w:numbering>
 </file>
@@ -6717,6 +8576,18 @@
       <w:szCs w:val="18"/>
     </w:rPr>
   </w:style>
+  <w:style w:type="character" w:styleId="Mentionnonrsolue">
+    <w:name w:val="Unresolved Mention"/>
+    <w:basedOn w:val="Policepardfaut"/>
+    <w:uiPriority w:val="99"/>
+    <w:semiHidden/>
+    <w:unhideWhenUsed/>
+    <w:rsid w:val="00647006"/>
+    <w:rPr>
+      <w:color w:val="808080"/>
+      <w:shd w:val="clear" w:color="auto" w:fill="E6E6E6"/>
+    </w:rPr>
+  </w:style>
 </w:styles>
 </file>
 
@@ -6986,7 +8857,7 @@
 </file>
 
 <file path=customXml/itemProps1.xml><?xml version="1.0" encoding="utf-8"?>
-<ds:datastoreItem xmlns:ds="http://schemas.openxmlformats.org/officeDocument/2006/customXml" ds:itemID="{9A0B1D74-372F-4707-9C94-F37CF483FEF8}">
+<ds:datastoreItem xmlns:ds="http://schemas.openxmlformats.org/officeDocument/2006/customXml" ds:itemID="{0A137ED7-68B5-4749-ADDB-08F0281DEB0D}">
   <ds:schemaRefs>
     <ds:schemaRef ds:uri="http://schemas.openxmlformats.org/officeDocument/2006/bibliography"/>
   </ds:schemaRefs>

</xml_diff>